<commit_message>
First commit of the quadcopter flight control
</commit_message>
<xml_diff>
--- a/Doc/Quadcopter.docx
+++ b/Doc/Quadcopter.docx
@@ -83,8 +83,13 @@
       </w:r>
     </w:p>
     <w:p>
-      <w:r>
-        <w:t>Arduino Uno</w:t>
+      <w:proofErr w:type="spellStart"/>
+      <w:r>
+        <w:t>Arduino</w:t>
+      </w:r>
+      <w:proofErr w:type="spellEnd"/>
+      <w:r>
+        <w:t xml:space="preserve"> Uno</w:t>
       </w:r>
     </w:p>
     <w:p>
@@ -93,13 +98,26 @@
       </w:r>
     </w:p>
     <w:p>
-      <w:r>
-        <w:t>Turnigy 2200mAh 3S: 21.45</w:t>
-      </w:r>
-    </w:p>
-    <w:p>
-      <w:r>
-        <w:t>Frame: Hobby Kinf F330</w:t>
+      <w:proofErr w:type="spellStart"/>
+      <w:r>
+        <w:t>Turnigy</w:t>
+      </w:r>
+      <w:proofErr w:type="spellEnd"/>
+      <w:r>
+        <w:t xml:space="preserve"> 2200mAh 3S: 21.45</w:t>
+      </w:r>
+    </w:p>
+    <w:p>
+      <w:r>
+        <w:t xml:space="preserve">Frame: Hobby </w:t>
+      </w:r>
+      <w:proofErr w:type="spellStart"/>
+      <w:r>
+        <w:t>Kinf</w:t>
+      </w:r>
+      <w:proofErr w:type="spellEnd"/>
+      <w:r>
+        <w:t xml:space="preserve"> F330</w:t>
       </w:r>
     </w:p>
     <w:p/>
@@ -109,24 +127,45 @@
       </w:r>
     </w:p>
     <w:p>
-      <w:r>
-        <w:t>Copy: .cproject, .project</w:t>
+      <w:pPr>
+        <w:rPr>
+          <w:rFonts w:eastAsia="SimSun"/>
+          <w:lang w:eastAsia="zh-CN"/>
+        </w:rPr>
+      </w:pPr>
+      <w:r>
+        <w:t>Copy: .</w:t>
+      </w:r>
+      <w:proofErr w:type="spellStart"/>
+      <w:r>
+        <w:t>cproject</w:t>
+      </w:r>
+      <w:proofErr w:type="spellEnd"/>
+      <w:r>
+        <w:t>, .project</w:t>
       </w:r>
       <w:r>
         <w:t xml:space="preserve"> .settings</w:t>
       </w:r>
-    </w:p>
-    <w:p>
-      <w:r>
-        <w:t>Make sure the correct configuration is selected</w:t>
-      </w:r>
-    </w:p>
-    <w:p>
-      <w:r>
-        <w:t>Close Eclipse and Reopen</w:t>
+      <w:r>
+        <w:rPr>
+          <w:rFonts w:eastAsia="SimSun"/>
+          <w:lang w:eastAsia="zh-CN"/>
+        </w:rPr>
+        <w:t xml:space="preserve"> (must, otherwise AVR includes don’t work properly)</w:t>
       </w:r>
       <w:bookmarkStart w:id="0" w:name="_GoBack"/>
       <w:bookmarkEnd w:id="0"/>
+    </w:p>
+    <w:p>
+      <w:r>
+        <w:t>Make sure the correct configuration is selected</w:t>
+      </w:r>
+    </w:p>
+    <w:p>
+      <w:r>
+        <w:t>Close Eclipse and Reopen</w:t>
+      </w:r>
     </w:p>
     <w:sectPr>
       <w:pgSz w:w="12240" w:h="15840"/>

</xml_diff>

<commit_message>
Added ability to control the motors remotely using XBee, numerous improvements to the UI, flight control
 Please enter the commit message for your changes. Lines starting
t
t#	Src/Apps/ReadAnalogPin.h
</commit_message>
<xml_diff>
--- a/Doc/Quadcopter.docx
+++ b/Doc/Quadcopter.docx
@@ -154,18 +154,88 @@
         </w:rPr>
         <w:t xml:space="preserve"> (must, otherwise AVR includes don’t work properly)</w:t>
       </w:r>
+    </w:p>
+    <w:p>
+      <w:r>
+        <w:t>Make sure the correct configuration is selected</w:t>
+      </w:r>
+    </w:p>
+    <w:p>
+      <w:r>
+        <w:t>Close Eclipse and Reopen</w:t>
+      </w:r>
+    </w:p>
+    <w:p>
+      <w:r>
+        <w:t>Wait for full command packet</w:t>
+      </w:r>
+    </w:p>
+    <w:p>
+      <w:r>
+        <w:lastRenderedPageBreak/>
+        <w:t xml:space="preserve">57600 </w:t>
+      </w:r>
+      <w:proofErr w:type="spellStart"/>
+      <w:r>
+        <w:t>baudrate</w:t>
+      </w:r>
+      <w:proofErr w:type="spellEnd"/>
+      <w:r>
+        <w:t xml:space="preserve"> may be not enough with </w:t>
+      </w:r>
+      <w:proofErr w:type="spellStart"/>
+      <w:r>
+        <w:t>xbee</w:t>
+      </w:r>
+      <w:proofErr w:type="spellEnd"/>
+      <w:r>
+        <w:t xml:space="preserve"> communication</w:t>
+      </w:r>
+    </w:p>
+    <w:p>
+      <w:r>
+        <w:rPr>
+          <w:noProof/>
+          <w:lang w:eastAsia="zh-CN"/>
+        </w:rPr>
+        <w:drawing>
+          <wp:inline distT="0" distB="0" distL="0" distR="0" wp14:anchorId="7E727CD9" wp14:editId="06AA75BC">
+            <wp:extent cx="5943600" cy="4987290"/>
+            <wp:effectExtent l="0" t="0" r="0" b="3810"/>
+            <wp:docPr id="2" name="Picture 2"/>
+            <wp:cNvGraphicFramePr>
+              <a:graphicFrameLocks xmlns:a="http://schemas.openxmlformats.org/drawingml/2006/main" noChangeAspect="1"/>
+            </wp:cNvGraphicFramePr>
+            <a:graphic xmlns:a="http://schemas.openxmlformats.org/drawingml/2006/main">
+              <a:graphicData uri="http://schemas.openxmlformats.org/drawingml/2006/picture">
+                <pic:pic xmlns:pic="http://schemas.openxmlformats.org/drawingml/2006/picture">
+                  <pic:nvPicPr>
+                    <pic:cNvPr id="0" name=""/>
+                    <pic:cNvPicPr/>
+                  </pic:nvPicPr>
+                  <pic:blipFill>
+                    <a:blip r:embed="rId6"/>
+                    <a:stretch>
+                      <a:fillRect/>
+                    </a:stretch>
+                  </pic:blipFill>
+                  <pic:spPr>
+                    <a:xfrm>
+                      <a:off x="0" y="0"/>
+                      <a:ext cx="5943600" cy="4987290"/>
+                    </a:xfrm>
+                    <a:prstGeom prst="rect">
+                      <a:avLst/>
+                    </a:prstGeom>
+                  </pic:spPr>
+                </pic:pic>
+              </a:graphicData>
+            </a:graphic>
+          </wp:inline>
+        </w:drawing>
+      </w:r>
       <w:bookmarkStart w:id="0" w:name="_GoBack"/>
       <w:bookmarkEnd w:id="0"/>
-    </w:p>
-    <w:p>
-      <w:r>
-        <w:t>Make sure the correct configuration is selected</w:t>
-      </w:r>
-    </w:p>
-    <w:p>
-      <w:r>
-        <w:t>Close Eclipse and Reopen</w:t>
-      </w:r>
     </w:p>
     <w:sectPr>
       <w:pgSz w:w="12240" w:h="15840"/>

</xml_diff>

<commit_message>
Added ability to control the quadcopter using game controller. Using Directinput so both PS4/XB1 controllers should work.
</commit_message>
<xml_diff>
--- a/Doc/Quadcopter.docx
+++ b/Doc/Quadcopter.docx
@@ -234,9 +234,412 @@
           </wp:inline>
         </w:drawing>
       </w:r>
+    </w:p>
+    <w:p/>
+    <w:p>
+      <w:r>
+        <w:t xml:space="preserve">Software serial doesn’t work with 115200 </w:t>
+      </w:r>
+      <w:proofErr w:type="spellStart"/>
+      <w:r>
+        <w:t>baudrate</w:t>
+      </w:r>
+      <w:proofErr w:type="spellEnd"/>
+    </w:p>
+    <w:p>
+      <w:r>
+        <w:t xml:space="preserve">Hold reset button on the </w:t>
+      </w:r>
+      <w:proofErr w:type="spellStart"/>
+      <w:r>
+        <w:t>xbee</w:t>
+      </w:r>
+      <w:proofErr w:type="spellEnd"/>
+      <w:r>
+        <w:t xml:space="preserve"> to upload code while using hardware serial</w:t>
+      </w:r>
+    </w:p>
+    <w:p>
+      <w:proofErr w:type="gramStart"/>
+      <w:r>
+        <w:t xml:space="preserve">Connecting </w:t>
+      </w:r>
+      <w:proofErr w:type="spellStart"/>
+      <w:r>
+        <w:t>arduino</w:t>
+      </w:r>
+      <w:proofErr w:type="spellEnd"/>
+      <w:r>
+        <w:t xml:space="preserve"> power jack to </w:t>
+      </w:r>
+      <w:proofErr w:type="spellStart"/>
+      <w:r>
+        <w:t>turnigy</w:t>
+      </w:r>
+      <w:proofErr w:type="spellEnd"/>
+      <w:r>
+        <w:t>.</w:t>
+      </w:r>
+      <w:proofErr w:type="gramEnd"/>
+      <w:r>
+        <w:t xml:space="preserve"> Draws about 120 mA</w:t>
+      </w:r>
+    </w:p>
+    <w:p/>
+    <w:p>
+      <w:r>
+        <w:t xml:space="preserve">On </w:t>
+      </w:r>
+      <w:proofErr w:type="spellStart"/>
+      <w:r>
+        <w:t>Arduino</w:t>
+      </w:r>
+      <w:proofErr w:type="spellEnd"/>
+      <w:r>
+        <w:t xml:space="preserve"> Mega, driving both the </w:t>
+      </w:r>
+      <w:proofErr w:type="spellStart"/>
+      <w:r>
+        <w:t>Xbee</w:t>
+      </w:r>
+      <w:proofErr w:type="spellEnd"/>
+      <w:r>
+        <w:t xml:space="preserve"> and the MPU6050 from the same 3.3 supply line leads to corrupt data from the MPU. This could be because of high current drawn by the </w:t>
+      </w:r>
+      <w:proofErr w:type="spellStart"/>
+      <w:r>
+        <w:t>Xbee</w:t>
+      </w:r>
+      <w:proofErr w:type="spellEnd"/>
+      <w:r>
+        <w:t xml:space="preserve"> radio. Solution: Use separate 5v-&gt;3.3v line for the MPU6050</w:t>
+      </w:r>
+    </w:p>
+    <w:p>
+      <w:pPr>
+        <w:pStyle w:val="PlainText"/>
+      </w:pPr>
+    </w:p>
+    <w:p>
+      <w:pPr>
+        <w:pStyle w:val="PlainText"/>
+      </w:pPr>
+    </w:p>
+    <w:p>
+      <w:pPr>
+        <w:pStyle w:val="PlainText"/>
+      </w:pPr>
+      <w:r>
+        <w:lastRenderedPageBreak/>
+        <w:t xml:space="preserve">Move to </w:t>
+      </w:r>
+      <w:proofErr w:type="spellStart"/>
+      <w:r>
+        <w:t>arduino</w:t>
+      </w:r>
+      <w:proofErr w:type="spellEnd"/>
+      <w:r>
+        <w:t xml:space="preserve"> mega </w:t>
+      </w:r>
+      <w:proofErr w:type="gramStart"/>
+      <w:r>
+        <w:t xml:space="preserve">as  </w:t>
+      </w:r>
+      <w:proofErr w:type="spellStart"/>
+      <w:r>
+        <w:t>Iwas</w:t>
+      </w:r>
+      <w:proofErr w:type="spellEnd"/>
+      <w:proofErr w:type="gramEnd"/>
+      <w:r>
+        <w:t xml:space="preserve"> close to running out of program space on the </w:t>
+      </w:r>
+      <w:proofErr w:type="spellStart"/>
+      <w:r>
+        <w:t>Arduino</w:t>
+      </w:r>
+      <w:proofErr w:type="spellEnd"/>
+      <w:r>
+        <w:t xml:space="preserve"> Uno</w:t>
+      </w:r>
+    </w:p>
+    <w:p>
+      <w:pPr>
+        <w:pStyle w:val="PlainText"/>
+      </w:pPr>
+      <w:r>
+        <w:t xml:space="preserve">Fixed deployment issues, replaced old </w:t>
+      </w:r>
+      <w:proofErr w:type="spellStart"/>
+      <w:r>
+        <w:t>avrdude.conf</w:t>
+      </w:r>
+      <w:proofErr w:type="spellEnd"/>
+      <w:r>
+        <w:t xml:space="preserve"> in </w:t>
+      </w:r>
+      <w:proofErr w:type="spellStart"/>
+      <w:r>
+        <w:t>winavr</w:t>
+      </w:r>
+      <w:proofErr w:type="spellEnd"/>
+      <w:r>
+        <w:t xml:space="preserve"> folder, fixed include paths for mega and recompiled libs </w:t>
+      </w:r>
+      <w:proofErr w:type="gramStart"/>
+      <w:r>
+        <w:t>Fixed</w:t>
+      </w:r>
+      <w:proofErr w:type="gramEnd"/>
+      <w:r>
+        <w:t xml:space="preserve"> timing issue with receiving commands. Must wait for all command characters to be received otherwise flush the serial port Added derivative to the </w:t>
+      </w:r>
+      <w:proofErr w:type="spellStart"/>
+      <w:r>
+        <w:t>pid</w:t>
+      </w:r>
+      <w:proofErr w:type="spellEnd"/>
+      <w:r>
+        <w:t xml:space="preserve"> controller, fixed a bug in the proportional part Added ability to change set point and smoothly transition to the new set point Reorganized the user interface by adding per axis </w:t>
+      </w:r>
+      <w:proofErr w:type="spellStart"/>
+      <w:r>
+        <w:t>pid</w:t>
+      </w:r>
+      <w:proofErr w:type="spellEnd"/>
+      <w:r>
+        <w:t xml:space="preserve"> controllers Experimented with using serial port1/2</w:t>
+      </w:r>
+    </w:p>
+    <w:p>
+      <w:pPr>
+        <w:pStyle w:val="PlainText"/>
+      </w:pPr>
+    </w:p>
+    <w:p>
+      <w:pPr>
+        <w:pStyle w:val="PlainText"/>
+      </w:pPr>
+      <w:r>
+        <w:t>1/7/2015</w:t>
+      </w:r>
+    </w:p>
+    <w:p>
+      <w:pPr>
+        <w:pStyle w:val="PlainText"/>
+      </w:pPr>
+    </w:p>
+    <w:p>
+      <w:pPr>
+        <w:pStyle w:val="PlainText"/>
+      </w:pPr>
+      <w:r>
+        <w:t xml:space="preserve">Added </w:t>
+      </w:r>
+      <w:proofErr w:type="spellStart"/>
+      <w:r>
+        <w:t>ArrowPad</w:t>
+      </w:r>
+      <w:proofErr w:type="spellEnd"/>
+      <w:r>
+        <w:t xml:space="preserve"> for changing </w:t>
+      </w:r>
+      <w:proofErr w:type="spellStart"/>
+      <w:r>
+        <w:t>setpoint</w:t>
+      </w:r>
+      <w:proofErr w:type="spellEnd"/>
+    </w:p>
+    <w:p>
+      <w:pPr>
+        <w:pStyle w:val="PlainText"/>
+      </w:pPr>
+      <w:r>
+        <w:t xml:space="preserve">Pitch/Roll </w:t>
+      </w:r>
+      <w:proofErr w:type="spellStart"/>
+      <w:r>
+        <w:t>setpoints</w:t>
+      </w:r>
+      <w:proofErr w:type="spellEnd"/>
+      <w:r>
+        <w:t xml:space="preserve"> can be configured independently</w:t>
+      </w:r>
+    </w:p>
+    <w:p>
+      <w:pPr>
+        <w:pStyle w:val="PlainText"/>
+      </w:pPr>
+      <w:r>
+        <w:t xml:space="preserve">Changed commands mechanism to resend a command until a repeat count is reached if an acknowledgement is not received. This ensures that the state of the </w:t>
+      </w:r>
+      <w:proofErr w:type="spellStart"/>
+      <w:r>
+        <w:t>quadcopter</w:t>
+      </w:r>
+      <w:proofErr w:type="spellEnd"/>
+      <w:r>
+        <w:t xml:space="preserve"> (PID parameters, speed, </w:t>
+      </w:r>
+      <w:proofErr w:type="spellStart"/>
+      <w:r>
+        <w:t>setpoints</w:t>
+      </w:r>
+      <w:proofErr w:type="spellEnd"/>
+      <w:r>
+        <w:t xml:space="preserve"> are set up properly) is consistent on startup </w:t>
+      </w:r>
+    </w:p>
+    <w:p>
+      <w:pPr>
+        <w:pStyle w:val="PlainText"/>
+      </w:pPr>
+    </w:p>
+    <w:p>
+      <w:pPr>
+        <w:pStyle w:val="PlainText"/>
+      </w:pPr>
+      <w:r>
+        <w:t>1/29/2015</w:t>
+      </w:r>
+    </w:p>
+    <w:p>
+      <w:pPr>
+        <w:pStyle w:val="PlainText"/>
+      </w:pPr>
+    </w:p>
+    <w:p>
+      <w:pPr>
+        <w:pStyle w:val="PlainText"/>
+      </w:pPr>
+      <w:r>
+        <w:t>Talk about write/</w:t>
+      </w:r>
+      <w:proofErr w:type="spellStart"/>
+      <w:r>
+        <w:t>writemicroseconds</w:t>
+      </w:r>
+      <w:proofErr w:type="spellEnd"/>
+      <w:r>
+        <w:t xml:space="preserve">, servo refresh frequency (default </w:t>
+      </w:r>
+      <w:proofErr w:type="gramStart"/>
+      <w:r>
+        <w:t>50hz</w:t>
+      </w:r>
+      <w:proofErr w:type="gramEnd"/>
+      <w:r>
+        <w:t>)</w:t>
+      </w:r>
+    </w:p>
+    <w:p>
+      <w:pPr>
+        <w:autoSpaceDE w:val="0"/>
+        <w:autoSpaceDN w:val="0"/>
+        <w:adjustRightInd w:val="0"/>
+        <w:spacing w:after="0" w:line="240" w:lineRule="auto"/>
+        <w:rPr>
+          <w:rFonts w:ascii="Consolas" w:hAnsi="Consolas" w:cs="Consolas"/>
+          <w:sz w:val="20"/>
+          <w:szCs w:val="20"/>
+        </w:rPr>
+      </w:pPr>
+      <w:r>
+        <w:rPr>
+          <w:rFonts w:ascii="Consolas" w:hAnsi="Consolas" w:cs="Consolas"/>
+          <w:b/>
+          <w:bCs/>
+          <w:color w:val="7F0055"/>
+          <w:sz w:val="20"/>
+          <w:szCs w:val="20"/>
+        </w:rPr>
+        <w:t>#define</w:t>
+      </w:r>
+      <w:r>
+        <w:rPr>
+          <w:rFonts w:ascii="Consolas" w:hAnsi="Consolas" w:cs="Consolas"/>
+          <w:color w:val="000000"/>
+          <w:sz w:val="20"/>
+          <w:szCs w:val="20"/>
+        </w:rPr>
+        <w:t xml:space="preserve"> REFRESH_INTERVAL    5000     </w:t>
+      </w:r>
+      <w:r>
+        <w:rPr>
+          <w:rFonts w:ascii="Consolas" w:hAnsi="Consolas" w:cs="Consolas"/>
+          <w:color w:val="3F7F5F"/>
+          <w:sz w:val="20"/>
+          <w:szCs w:val="20"/>
+        </w:rPr>
+        <w:t xml:space="preserve">// </w:t>
+      </w:r>
+      <w:proofErr w:type="spellStart"/>
+      <w:r>
+        <w:rPr>
+          <w:rFonts w:ascii="Consolas" w:hAnsi="Consolas" w:cs="Consolas"/>
+          <w:color w:val="3F7F5F"/>
+          <w:sz w:val="20"/>
+          <w:szCs w:val="20"/>
+        </w:rPr>
+        <w:t>minumim</w:t>
+      </w:r>
+      <w:proofErr w:type="spellEnd"/>
+      <w:r>
+        <w:rPr>
+          <w:rFonts w:ascii="Consolas" w:hAnsi="Consolas" w:cs="Consolas"/>
+          <w:color w:val="3F7F5F"/>
+          <w:sz w:val="20"/>
+          <w:szCs w:val="20"/>
+        </w:rPr>
+        <w:t xml:space="preserve"> time to refresh servos in microseconds</w:t>
+      </w:r>
+    </w:p>
+    <w:p>
+      <w:pPr>
+        <w:autoSpaceDE w:val="0"/>
+        <w:autoSpaceDN w:val="0"/>
+        <w:adjustRightInd w:val="0"/>
+        <w:spacing w:after="0" w:line="240" w:lineRule="auto"/>
+        <w:rPr>
+          <w:rFonts w:ascii="Consolas" w:hAnsi="Consolas" w:cs="Consolas"/>
+          <w:sz w:val="20"/>
+          <w:szCs w:val="20"/>
+        </w:rPr>
+      </w:pPr>
+    </w:p>
+    <w:p>
+      <w:pPr>
+        <w:pStyle w:val="PlainText"/>
+      </w:pPr>
+      <w:r>
+        <w:rPr>
+          <w:rFonts w:ascii="Consolas" w:hAnsi="Consolas"/>
+          <w:b/>
+          <w:bCs/>
+          <w:color w:val="7F0055"/>
+          <w:sz w:val="20"/>
+          <w:szCs w:val="20"/>
+        </w:rPr>
+        <w:t>#define</w:t>
+      </w:r>
+      <w:r>
+        <w:rPr>
+          <w:rFonts w:ascii="Consolas" w:hAnsi="Consolas"/>
+          <w:color w:val="000000"/>
+          <w:sz w:val="20"/>
+          <w:szCs w:val="20"/>
+        </w:rPr>
+        <w:t xml:space="preserve"> SERVOS_PER_TIMER       1</w:t>
+      </w:r>
       <w:bookmarkStart w:id="0" w:name="_GoBack"/>
       <w:bookmarkEnd w:id="0"/>
     </w:p>
+    <w:p>
+      <w:pPr>
+        <w:pStyle w:val="PlainText"/>
+      </w:pPr>
+    </w:p>
+    <w:p/>
     <w:sectPr>
       <w:pgSz w:w="12240" w:h="15840"/>
       <w:pgMar w:top="1440" w:right="1440" w:bottom="1440" w:left="1440" w:header="720" w:footer="720" w:gutter="0"/>
@@ -464,6 +867,54 @@
       <w:szCs w:val="16"/>
     </w:rPr>
   </w:style>
+  <w:style w:type="paragraph" w:styleId="PlainText">
+    <w:name w:val="Plain Text"/>
+    <w:basedOn w:val="Normal"/>
+    <w:link w:val="PlainTextChar"/>
+    <w:uiPriority w:val="99"/>
+    <w:semiHidden/>
+    <w:unhideWhenUsed/>
+    <w:rsid w:val="00594B50"/>
+    <w:pPr>
+      <w:spacing w:after="0" w:line="240" w:lineRule="auto"/>
+    </w:pPr>
+    <w:rPr>
+      <w:rFonts w:ascii="Calibri" w:hAnsi="Calibri" w:cs="Consolas"/>
+      <w:szCs w:val="21"/>
+      <w:lang w:eastAsia="ko-KR"/>
+    </w:rPr>
+  </w:style>
+  <w:style w:type="character" w:customStyle="1" w:styleId="PlainTextChar">
+    <w:name w:val="Plain Text Char"/>
+    <w:basedOn w:val="DefaultParagraphFont"/>
+    <w:link w:val="PlainText"/>
+    <w:uiPriority w:val="99"/>
+    <w:semiHidden/>
+    <w:rsid w:val="00594B50"/>
+    <w:rPr>
+      <w:rFonts w:ascii="Calibri" w:hAnsi="Calibri" w:cs="Consolas"/>
+      <w:szCs w:val="21"/>
+      <w:lang w:eastAsia="ko-KR"/>
+    </w:rPr>
+  </w:style>
+  <w:style w:type="paragraph" w:styleId="Date">
+    <w:name w:val="Date"/>
+    <w:basedOn w:val="Normal"/>
+    <w:next w:val="Normal"/>
+    <w:link w:val="DateChar"/>
+    <w:uiPriority w:val="99"/>
+    <w:semiHidden/>
+    <w:unhideWhenUsed/>
+    <w:rsid w:val="00AE6CA0"/>
+  </w:style>
+  <w:style w:type="character" w:customStyle="1" w:styleId="DateChar">
+    <w:name w:val="Date Char"/>
+    <w:basedOn w:val="DefaultParagraphFont"/>
+    <w:link w:val="Date"/>
+    <w:uiPriority w:val="99"/>
+    <w:semiHidden/>
+    <w:rsid w:val="00AE6CA0"/>
+  </w:style>
 </w:styles>
 </file>
 
@@ -683,6 +1134,54 @@
       <w:sz w:val="16"/>
       <w:szCs w:val="16"/>
     </w:rPr>
+  </w:style>
+  <w:style w:type="paragraph" w:styleId="PlainText">
+    <w:name w:val="Plain Text"/>
+    <w:basedOn w:val="Normal"/>
+    <w:link w:val="PlainTextChar"/>
+    <w:uiPriority w:val="99"/>
+    <w:semiHidden/>
+    <w:unhideWhenUsed/>
+    <w:rsid w:val="00594B50"/>
+    <w:pPr>
+      <w:spacing w:after="0" w:line="240" w:lineRule="auto"/>
+    </w:pPr>
+    <w:rPr>
+      <w:rFonts w:ascii="Calibri" w:hAnsi="Calibri" w:cs="Consolas"/>
+      <w:szCs w:val="21"/>
+      <w:lang w:eastAsia="ko-KR"/>
+    </w:rPr>
+  </w:style>
+  <w:style w:type="character" w:customStyle="1" w:styleId="PlainTextChar">
+    <w:name w:val="Plain Text Char"/>
+    <w:basedOn w:val="DefaultParagraphFont"/>
+    <w:link w:val="PlainText"/>
+    <w:uiPriority w:val="99"/>
+    <w:semiHidden/>
+    <w:rsid w:val="00594B50"/>
+    <w:rPr>
+      <w:rFonts w:ascii="Calibri" w:hAnsi="Calibri" w:cs="Consolas"/>
+      <w:szCs w:val="21"/>
+      <w:lang w:eastAsia="ko-KR"/>
+    </w:rPr>
+  </w:style>
+  <w:style w:type="paragraph" w:styleId="Date">
+    <w:name w:val="Date"/>
+    <w:basedOn w:val="Normal"/>
+    <w:next w:val="Normal"/>
+    <w:link w:val="DateChar"/>
+    <w:uiPriority w:val="99"/>
+    <w:semiHidden/>
+    <w:unhideWhenUsed/>
+    <w:rsid w:val="00AE6CA0"/>
+  </w:style>
+  <w:style w:type="character" w:customStyle="1" w:styleId="DateChar">
+    <w:name w:val="Date Char"/>
+    <w:basedOn w:val="DefaultParagraphFont"/>
+    <w:link w:val="Date"/>
+    <w:uiPriority w:val="99"/>
+    <w:semiHidden/>
+    <w:rsid w:val="00AE6CA0"/>
   </w:style>
 </w:styles>
 </file>

</xml_diff>

<commit_message>
first pass on logging system implementation, sensor fusion using DCM matrix
</commit_message>
<xml_diff>
--- a/Doc/Quadcopter.docx
+++ b/Doc/Quadcopter.docx
@@ -631,15 +631,775 @@
         </w:rPr>
         <w:t xml:space="preserve"> SERVOS_PER_TIMER       1</w:t>
       </w:r>
+    </w:p>
+    <w:p>
+      <w:pPr>
+        <w:pStyle w:val="PlainText"/>
+      </w:pPr>
+    </w:p>
+    <w:p/>
+    <w:p>
+      <w:r>
+        <w:t>2/23/2015</w:t>
+      </w:r>
+    </w:p>
+    <w:p>
+      <w:proofErr w:type="spellStart"/>
+      <w:r>
+        <w:t>Quadcopter</w:t>
+      </w:r>
+      <w:proofErr w:type="spellEnd"/>
+      <w:r>
+        <w:t xml:space="preserve"> starts sending partially incorrect data after about 30 min. Could be some variable overflow</w:t>
+      </w:r>
+      <w:proofErr w:type="gramStart"/>
+      <w:r>
+        <w:t>..</w:t>
+      </w:r>
+      <w:proofErr w:type="gramEnd"/>
+      <w:r>
+        <w:t xml:space="preserve"> </w:t>
+      </w:r>
+      <w:proofErr w:type="spellStart"/>
+      <w:proofErr w:type="gramStart"/>
+      <w:r>
+        <w:t>reseting</w:t>
+      </w:r>
+      <w:proofErr w:type="spellEnd"/>
+      <w:proofErr w:type="gramEnd"/>
+      <w:r>
+        <w:t xml:space="preserve"> doesn’t solve the issue, power to the board needs to be cut off. </w:t>
+      </w:r>
+    </w:p>
+    <w:p>
+      <w:r>
+        <w:t>3/16/2015</w:t>
+      </w:r>
+    </w:p>
+    <w:p>
+      <w:r>
+        <w:t>Partially incorrect data issue resolved by doing onboard sensor fusion</w:t>
+      </w:r>
+    </w:p>
+    <w:p>
+      <w:pPr>
+        <w:rPr>
+          <w:rFonts w:ascii="Consolas" w:hAnsi="Consolas" w:cs="Consolas"/>
+          <w:color w:val="3F7F5F"/>
+          <w:sz w:val="20"/>
+          <w:szCs w:val="20"/>
+        </w:rPr>
+      </w:pPr>
+      <w:r>
+        <w:rPr>
+          <w:rFonts w:ascii="Consolas" w:hAnsi="Consolas" w:cs="Consolas"/>
+          <w:color w:val="3F7F5F"/>
+          <w:sz w:val="20"/>
+          <w:szCs w:val="20"/>
+        </w:rPr>
+        <w:t>Note that we must use scaled angular velocities and accelerations for PID loop After the scale adjustment is applied, the resulting values are in physical units (degrees/</w:t>
+      </w:r>
+      <w:r>
+        <w:rPr>
+          <w:rFonts w:ascii="Consolas" w:hAnsi="Consolas" w:cs="Consolas"/>
+          <w:color w:val="3F7F5F"/>
+          <w:sz w:val="20"/>
+          <w:szCs w:val="20"/>
+          <w:u w:val="single"/>
+        </w:rPr>
+        <w:t>sec</w:t>
+      </w:r>
+      <w:r>
+        <w:rPr>
+          <w:rFonts w:ascii="Consolas" w:hAnsi="Consolas" w:cs="Consolas"/>
+          <w:color w:val="3F7F5F"/>
+          <w:sz w:val="20"/>
+          <w:szCs w:val="20"/>
+        </w:rPr>
+        <w:t xml:space="preserve"> </w:t>
+      </w:r>
+      <w:proofErr w:type="spellStart"/>
+      <w:r>
+        <w:rPr>
+          <w:rFonts w:ascii="Consolas" w:hAnsi="Consolas" w:cs="Consolas"/>
+          <w:color w:val="3F7F5F"/>
+          <w:sz w:val="20"/>
+          <w:szCs w:val="20"/>
+        </w:rPr>
+        <w:t>etc</w:t>
+      </w:r>
+      <w:proofErr w:type="spellEnd"/>
+      <w:proofErr w:type="gramStart"/>
+      <w:r>
+        <w:rPr>
+          <w:rFonts w:ascii="Consolas" w:hAnsi="Consolas" w:cs="Consolas"/>
+          <w:color w:val="3F7F5F"/>
+          <w:sz w:val="20"/>
+          <w:szCs w:val="20"/>
+        </w:rPr>
+        <w:t>)and</w:t>
+      </w:r>
+      <w:proofErr w:type="gramEnd"/>
+      <w:r>
+        <w:rPr>
+          <w:rFonts w:ascii="Consolas" w:hAnsi="Consolas" w:cs="Consolas"/>
+          <w:color w:val="3F7F5F"/>
+          <w:sz w:val="20"/>
+          <w:szCs w:val="20"/>
+        </w:rPr>
+        <w:t xml:space="preserve"> independent of </w:t>
+      </w:r>
+      <w:r>
+        <w:rPr>
+          <w:rFonts w:ascii="Consolas" w:hAnsi="Consolas" w:cs="Consolas"/>
+          <w:color w:val="3F7F5F"/>
+          <w:sz w:val="20"/>
+          <w:szCs w:val="20"/>
+          <w:u w:val="single"/>
+        </w:rPr>
+        <w:t>gyro</w:t>
+      </w:r>
+      <w:r>
+        <w:rPr>
+          <w:rFonts w:ascii="Consolas" w:hAnsi="Consolas" w:cs="Consolas"/>
+          <w:color w:val="3F7F5F"/>
+          <w:sz w:val="20"/>
+          <w:szCs w:val="20"/>
+        </w:rPr>
+        <w:t xml:space="preserve"> settings such as </w:t>
+      </w:r>
+      <w:r>
+        <w:rPr>
+          <w:rFonts w:ascii="Consolas" w:hAnsi="Consolas" w:cs="Consolas"/>
+          <w:color w:val="3F7F5F"/>
+          <w:sz w:val="20"/>
+          <w:szCs w:val="20"/>
+          <w:u w:val="single"/>
+        </w:rPr>
+        <w:t>gyro</w:t>
+      </w:r>
+      <w:r>
+        <w:rPr>
+          <w:rFonts w:ascii="Consolas" w:hAnsi="Consolas" w:cs="Consolas"/>
+          <w:color w:val="3F7F5F"/>
+          <w:sz w:val="20"/>
+          <w:szCs w:val="20"/>
+        </w:rPr>
+        <w:t>/</w:t>
+      </w:r>
+      <w:proofErr w:type="spellStart"/>
+      <w:r>
+        <w:rPr>
+          <w:rFonts w:ascii="Consolas" w:hAnsi="Consolas" w:cs="Consolas"/>
+          <w:color w:val="3F7F5F"/>
+          <w:sz w:val="20"/>
+          <w:szCs w:val="20"/>
+          <w:u w:val="single"/>
+        </w:rPr>
+        <w:t>accel</w:t>
+      </w:r>
+      <w:proofErr w:type="spellEnd"/>
+      <w:r>
+        <w:rPr>
+          <w:rFonts w:ascii="Consolas" w:hAnsi="Consolas" w:cs="Consolas"/>
+          <w:color w:val="3F7F5F"/>
+          <w:sz w:val="20"/>
+          <w:szCs w:val="20"/>
+        </w:rPr>
+        <w:t xml:space="preserve"> range etc. If </w:t>
+      </w:r>
+      <w:proofErr w:type="spellStart"/>
+      <w:r>
+        <w:rPr>
+          <w:rFonts w:ascii="Consolas" w:hAnsi="Consolas" w:cs="Consolas"/>
+          <w:color w:val="3F7F5F"/>
+          <w:sz w:val="20"/>
+          <w:szCs w:val="20"/>
+          <w:u w:val="single"/>
+        </w:rPr>
+        <w:t>unscaled</w:t>
+      </w:r>
+      <w:proofErr w:type="spellEnd"/>
+      <w:r>
+        <w:rPr>
+          <w:rFonts w:ascii="Consolas" w:hAnsi="Consolas" w:cs="Consolas"/>
+          <w:color w:val="3F7F5F"/>
+          <w:sz w:val="20"/>
+          <w:szCs w:val="20"/>
+        </w:rPr>
+        <w:t xml:space="preserve"> values are used,</w:t>
+      </w:r>
+      <w:r>
+        <w:rPr>
+          <w:rFonts w:ascii="Consolas" w:hAnsi="Consolas" w:cs="Consolas"/>
+          <w:color w:val="3F7F5F"/>
+          <w:sz w:val="20"/>
+          <w:szCs w:val="20"/>
+        </w:rPr>
+        <w:t xml:space="preserve"> </w:t>
+      </w:r>
+      <w:r>
+        <w:rPr>
+          <w:rFonts w:ascii="Consolas" w:hAnsi="Consolas" w:cs="Consolas"/>
+          <w:color w:val="3F7F5F"/>
+          <w:sz w:val="20"/>
+          <w:szCs w:val="20"/>
+        </w:rPr>
+        <w:t xml:space="preserve">the magnitude of the </w:t>
+      </w:r>
+      <w:proofErr w:type="spellStart"/>
+      <w:r>
+        <w:rPr>
+          <w:rFonts w:ascii="Consolas" w:hAnsi="Consolas" w:cs="Consolas"/>
+          <w:color w:val="3F7F5F"/>
+          <w:sz w:val="20"/>
+          <w:szCs w:val="20"/>
+          <w:u w:val="single"/>
+        </w:rPr>
+        <w:t>unscaled</w:t>
+      </w:r>
+      <w:proofErr w:type="spellEnd"/>
+      <w:r>
+        <w:rPr>
+          <w:rFonts w:ascii="Consolas" w:hAnsi="Consolas" w:cs="Consolas"/>
+          <w:color w:val="3F7F5F"/>
+          <w:sz w:val="20"/>
+          <w:szCs w:val="20"/>
+        </w:rPr>
+        <w:t xml:space="preserve"> values will be different and PID coefficients set for a certain</w:t>
+      </w:r>
+      <w:r>
+        <w:t xml:space="preserve"> </w:t>
+      </w:r>
+      <w:r>
+        <w:rPr>
+          <w:rFonts w:ascii="Consolas" w:hAnsi="Consolas" w:cs="Consolas"/>
+          <w:color w:val="3F7F5F"/>
+          <w:sz w:val="20"/>
+          <w:szCs w:val="20"/>
+        </w:rPr>
+        <w:t>scale will likely not work.</w:t>
+      </w:r>
+    </w:p>
+    <w:p>
+      <w:pPr>
+        <w:rPr>
+          <w:rFonts w:ascii="Consolas" w:hAnsi="Consolas" w:cs="Consolas"/>
+          <w:color w:val="3F7F5F"/>
+          <w:sz w:val="20"/>
+          <w:szCs w:val="20"/>
+        </w:rPr>
+      </w:pPr>
+      <w:r>
+        <w:rPr>
+          <w:rFonts w:ascii="Consolas" w:hAnsi="Consolas" w:cs="Consolas"/>
+          <w:color w:val="3F7F5F"/>
+          <w:sz w:val="20"/>
+          <w:szCs w:val="20"/>
+        </w:rPr>
+        <w:t>Calculating the offsets for the gyro is very important. Make sure to wait for a time duration &gt; sampling interval before collecting next data sample for calculating offsets</w:t>
+      </w:r>
+    </w:p>
+    <w:p>
+      <w:pPr>
+        <w:rPr>
+          <w:rFonts w:ascii="Consolas" w:hAnsi="Consolas" w:cs="Consolas"/>
+          <w:color w:val="3F7F5F"/>
+          <w:sz w:val="20"/>
+          <w:szCs w:val="20"/>
+        </w:rPr>
+      </w:pPr>
+    </w:p>
+    <w:p>
+      <w:r>
+        <w:t xml:space="preserve">$ </w:t>
+      </w:r>
+      <w:proofErr w:type="spellStart"/>
+      <w:proofErr w:type="gramStart"/>
+      <w:r>
+        <w:t>git</w:t>
+      </w:r>
+      <w:proofErr w:type="spellEnd"/>
+      <w:proofErr w:type="gramEnd"/>
+      <w:r>
+        <w:t xml:space="preserve"> commit -m 'Added IMU offset calculation routine. Offset calculation is very important to ensure that gyro/</w:t>
+      </w:r>
+      <w:proofErr w:type="spellStart"/>
+      <w:r>
+        <w:t>accel</w:t>
+      </w:r>
+      <w:proofErr w:type="spellEnd"/>
+      <w:r>
+        <w:t xml:space="preserve"> v</w:t>
+      </w:r>
+    </w:p>
+    <w:p>
+      <w:proofErr w:type="spellStart"/>
+      <w:proofErr w:type="gramStart"/>
+      <w:r>
+        <w:lastRenderedPageBreak/>
+        <w:t>alues</w:t>
+      </w:r>
+      <w:proofErr w:type="spellEnd"/>
+      <w:proofErr w:type="gramEnd"/>
+      <w:r>
+        <w:t xml:space="preserve"> don't drift over time. Added a </w:t>
+      </w:r>
+      <w:proofErr w:type="spellStart"/>
+      <w:r>
+        <w:t>textfied</w:t>
+      </w:r>
+      <w:proofErr w:type="spellEnd"/>
+      <w:r>
+        <w:t xml:space="preserve"> in the controller app to show any exceptions received and emit a beep </w:t>
+      </w:r>
+      <w:proofErr w:type="spellStart"/>
+      <w:r>
+        <w:t>sou</w:t>
+      </w:r>
+      <w:proofErr w:type="spellEnd"/>
+    </w:p>
+    <w:p>
+      <w:proofErr w:type="spellStart"/>
+      <w:proofErr w:type="gramStart"/>
+      <w:r>
+        <w:t>nd</w:t>
+      </w:r>
+      <w:proofErr w:type="spellEnd"/>
+      <w:proofErr w:type="gramEnd"/>
+      <w:r>
+        <w:t xml:space="preserve"> when an exception is received. Using scaled angular velocities/accelerations as input to the PID loop. This insures</w:t>
+      </w:r>
+    </w:p>
+    <w:p>
+      <w:proofErr w:type="gramStart"/>
+      <w:r>
+        <w:t>that</w:t>
+      </w:r>
+      <w:proofErr w:type="gramEnd"/>
+      <w:r>
+        <w:t xml:space="preserve"> </w:t>
+      </w:r>
+      <w:proofErr w:type="spellStart"/>
+      <w:r>
+        <w:t>meaurements</w:t>
+      </w:r>
+      <w:proofErr w:type="spellEnd"/>
+      <w:r>
+        <w:t xml:space="preserve"> used in the PID are in physical units, independent of IMU </w:t>
+      </w:r>
+      <w:proofErr w:type="spellStart"/>
+      <w:r>
+        <w:t>init</w:t>
+      </w:r>
+      <w:proofErr w:type="spellEnd"/>
+      <w:r>
+        <w:t xml:space="preserve"> </w:t>
+      </w:r>
+      <w:proofErr w:type="spellStart"/>
+      <w:r>
+        <w:t>pa</w:t>
+      </w:r>
+      <w:r>
+        <w:t>rams</w:t>
+      </w:r>
+      <w:proofErr w:type="spellEnd"/>
+      <w:r>
+        <w:t xml:space="preserve"> such as gyro/</w:t>
+      </w:r>
+      <w:proofErr w:type="spellStart"/>
+      <w:r>
+        <w:t>accel</w:t>
+      </w:r>
+      <w:proofErr w:type="spellEnd"/>
+      <w:r>
+        <w:t xml:space="preserve"> range.'</w:t>
+      </w:r>
+    </w:p>
+    <w:p/>
+    <w:p>
+      <w:r>
+        <w:rPr>
+          <w:rFonts w:ascii="Segoe UI" w:hAnsi="Segoe UI" w:cs="Segoe UI"/>
+          <w:color w:val="000000"/>
+          <w:sz w:val="20"/>
+          <w:szCs w:val="20"/>
+        </w:rPr>
+        <w:t>"C:\github\stingray-public-platforms\windows_engine_vs2012.sln" (Build target) (1) -&gt;</w:t>
+      </w:r>
+      <w:r>
+        <w:rPr>
+          <w:rFonts w:ascii="Segoe UI" w:hAnsi="Segoe UI" w:cs="Segoe UI"/>
+          <w:color w:val="000000"/>
+          <w:sz w:val="20"/>
+          <w:szCs w:val="20"/>
+        </w:rPr>
+        <w:br/>
+        <w:t>"C:\github\stingray-public-platforms\plugins\scaleformstudio_plugin\scaleformstudio_plugin\scaleformstudio_plugi</w:t>
+      </w:r>
+      <w:r>
+        <w:rPr>
+          <w:rFonts w:ascii="Segoe UI" w:hAnsi="Segoe UI" w:cs="Segoe UI"/>
+          <w:color w:val="000000"/>
+          <w:sz w:val="20"/>
+          <w:szCs w:val="20"/>
+        </w:rPr>
+        <w:br/>
+        <w:t>n_windows_vs2012.vcxproj" (default target) (14) -&gt;</w:t>
+      </w:r>
+      <w:r>
+        <w:rPr>
+          <w:rFonts w:ascii="Segoe UI" w:hAnsi="Segoe UI" w:cs="Segoe UI"/>
+          <w:color w:val="000000"/>
+          <w:sz w:val="20"/>
+          <w:szCs w:val="20"/>
+        </w:rPr>
+        <w:br/>
+        <w:t>(</w:t>
+      </w:r>
+      <w:proofErr w:type="spellStart"/>
+      <w:r>
+        <w:rPr>
+          <w:rFonts w:ascii="Segoe UI" w:hAnsi="Segoe UI" w:cs="Segoe UI"/>
+          <w:color w:val="000000"/>
+          <w:sz w:val="20"/>
+          <w:szCs w:val="20"/>
+        </w:rPr>
+        <w:t>ClCompile</w:t>
+      </w:r>
+      <w:proofErr w:type="spellEnd"/>
+      <w:r>
+        <w:rPr>
+          <w:rFonts w:ascii="Segoe UI" w:hAnsi="Segoe UI" w:cs="Segoe UI"/>
+          <w:color w:val="000000"/>
+          <w:sz w:val="20"/>
+          <w:szCs w:val="20"/>
+        </w:rPr>
+        <w:t xml:space="preserve"> target) -&gt;</w:t>
+      </w:r>
+      <w:r>
+        <w:rPr>
+          <w:rFonts w:ascii="Segoe UI" w:hAnsi="Segoe UI" w:cs="Segoe UI"/>
+          <w:color w:val="000000"/>
+          <w:sz w:val="20"/>
+          <w:szCs w:val="20"/>
+        </w:rPr>
+        <w:br/>
+        <w:t>  s2d_log.cpp(1): fatal error C1083: Cannot open include file: 's2d_log.h': No such file or directory [C:\github</w:t>
+      </w:r>
+      <w:r>
+        <w:rPr>
+          <w:rFonts w:ascii="Segoe UI" w:hAnsi="Segoe UI" w:cs="Segoe UI"/>
+          <w:color w:val="000000"/>
+          <w:sz w:val="20"/>
+          <w:szCs w:val="20"/>
+        </w:rPr>
+        <w:br/>
+        <w:t>\stingray-public-platforms\plugins\scaleformstudio_plugin\scaleformstudio_plugin\scaleformstudio_plugin_windows_</w:t>
+      </w:r>
+      <w:r>
+        <w:rPr>
+          <w:rFonts w:ascii="Segoe UI" w:hAnsi="Segoe UI" w:cs="Segoe UI"/>
+          <w:color w:val="000000"/>
+          <w:sz w:val="20"/>
+          <w:szCs w:val="20"/>
+        </w:rPr>
+        <w:br/>
+        <w:t>vs2012.vcxproj]</w:t>
+      </w:r>
+      <w:r>
+        <w:rPr>
+          <w:rFonts w:ascii="Segoe UI" w:hAnsi="Segoe UI" w:cs="Segoe UI"/>
+          <w:color w:val="000000"/>
+          <w:sz w:val="20"/>
+          <w:szCs w:val="20"/>
+        </w:rPr>
+        <w:br/>
+        <w:t>  if_s2d.cpp(1): fatal error C1083: Cannot open include file: 'if_S2D.h': No such file or directory [C:\github\s</w:t>
+      </w:r>
+      <w:r>
+        <w:rPr>
+          <w:rFonts w:ascii="Segoe UI" w:hAnsi="Segoe UI" w:cs="Segoe UI"/>
+          <w:color w:val="000000"/>
+          <w:sz w:val="20"/>
+          <w:szCs w:val="20"/>
+        </w:rPr>
+        <w:br/>
+        <w:t>tingray-public-platforms\plugins\scaleformstudio_plugin\scaleformstudio_plugin\scaleformstudio_plugin_windows_vs</w:t>
+      </w:r>
+      <w:r>
+        <w:rPr>
+          <w:rFonts w:ascii="Segoe UI" w:hAnsi="Segoe UI" w:cs="Segoe UI"/>
+          <w:color w:val="000000"/>
+          <w:sz w:val="20"/>
+          <w:szCs w:val="20"/>
+        </w:rPr>
+        <w:br/>
+        <w:t>2012.vcxproj]</w:t>
+      </w:r>
+      <w:r>
+        <w:rPr>
+          <w:rFonts w:ascii="Segoe UI" w:hAnsi="Segoe UI" w:cs="Segoe UI"/>
+          <w:color w:val="000000"/>
+          <w:sz w:val="20"/>
+          <w:szCs w:val="20"/>
+        </w:rPr>
+        <w:br/>
+        <w:t>  s2d_plugin.cpp(1): fatal error C1083: Cannot open include file: 's2d_plugin.h': No such file or directory [C:\</w:t>
+      </w:r>
+      <w:r>
+        <w:rPr>
+          <w:rFonts w:ascii="Segoe UI" w:hAnsi="Segoe UI" w:cs="Segoe UI"/>
+          <w:color w:val="000000"/>
+          <w:sz w:val="20"/>
+          <w:szCs w:val="20"/>
+        </w:rPr>
+        <w:br/>
+        <w:t>github\stingray-public-platforms\plugins\scaleformstudio_plugin\scaleformstudio_plugin\scaleformstudio_plugin_wi</w:t>
+      </w:r>
+      <w:r>
+        <w:rPr>
+          <w:rFonts w:ascii="Segoe UI" w:hAnsi="Segoe UI" w:cs="Segoe UI"/>
+          <w:color w:val="000000"/>
+          <w:sz w:val="20"/>
+          <w:szCs w:val="20"/>
+        </w:rPr>
+        <w:br/>
+        <w:t>ndows_vs2012.vcxproj]</w:t>
+      </w:r>
+      <w:r>
+        <w:rPr>
+          <w:rFonts w:ascii="Segoe UI" w:hAnsi="Segoe UI" w:cs="Segoe UI"/>
+          <w:color w:val="000000"/>
+          <w:sz w:val="20"/>
+          <w:szCs w:val="20"/>
+        </w:rPr>
+        <w:br/>
+        <w:t xml:space="preserve">  c:\github\stingray-public-platforms\plugins\scaleformstudio_plugin\scaleformstudio_plugin\s2d_system.h(10): </w:t>
+      </w:r>
+      <w:proofErr w:type="spellStart"/>
+      <w:r>
+        <w:rPr>
+          <w:rFonts w:ascii="Segoe UI" w:hAnsi="Segoe UI" w:cs="Segoe UI"/>
+          <w:color w:val="000000"/>
+          <w:sz w:val="20"/>
+          <w:szCs w:val="20"/>
+        </w:rPr>
+        <w:t>fa</w:t>
+      </w:r>
+      <w:proofErr w:type="spellEnd"/>
+      <w:r>
+        <w:rPr>
+          <w:rFonts w:ascii="Segoe UI" w:hAnsi="Segoe UI" w:cs="Segoe UI"/>
+          <w:color w:val="000000"/>
+          <w:sz w:val="20"/>
+          <w:szCs w:val="20"/>
+        </w:rPr>
+        <w:br/>
+      </w:r>
+      <w:proofErr w:type="spellStart"/>
+      <w:r>
+        <w:rPr>
+          <w:rFonts w:ascii="Segoe UI" w:hAnsi="Segoe UI" w:cs="Segoe UI"/>
+          <w:color w:val="000000"/>
+          <w:sz w:val="20"/>
+          <w:szCs w:val="20"/>
+        </w:rPr>
+        <w:t>tal</w:t>
+      </w:r>
+      <w:proofErr w:type="spellEnd"/>
+      <w:r>
+        <w:rPr>
+          <w:rFonts w:ascii="Segoe UI" w:hAnsi="Segoe UI" w:cs="Segoe UI"/>
+          <w:color w:val="000000"/>
+          <w:sz w:val="20"/>
+          <w:szCs w:val="20"/>
+        </w:rPr>
+        <w:t xml:space="preserve"> error C1083: Cannot open include file: '</w:t>
+      </w:r>
+      <w:proofErr w:type="spellStart"/>
+      <w:r>
+        <w:rPr>
+          <w:rFonts w:ascii="Segoe UI" w:hAnsi="Segoe UI" w:cs="Segoe UI"/>
+          <w:color w:val="000000"/>
+          <w:sz w:val="20"/>
+          <w:szCs w:val="20"/>
+        </w:rPr>
+        <w:t>plugin_foundation</w:t>
+      </w:r>
+      <w:proofErr w:type="spellEnd"/>
+      <w:r>
+        <w:rPr>
+          <w:rFonts w:ascii="Segoe UI" w:hAnsi="Segoe UI" w:cs="Segoe UI"/>
+          <w:color w:val="000000"/>
+          <w:sz w:val="20"/>
+          <w:szCs w:val="20"/>
+        </w:rPr>
+        <w:t>/</w:t>
+      </w:r>
+      <w:proofErr w:type="spellStart"/>
+      <w:r>
+        <w:rPr>
+          <w:rFonts w:ascii="Segoe UI" w:hAnsi="Segoe UI" w:cs="Segoe UI"/>
+          <w:color w:val="000000"/>
+          <w:sz w:val="20"/>
+          <w:szCs w:val="20"/>
+        </w:rPr>
+        <w:t>exception_handling.h</w:t>
+      </w:r>
+      <w:proofErr w:type="spellEnd"/>
+      <w:r>
+        <w:rPr>
+          <w:rFonts w:ascii="Segoe UI" w:hAnsi="Segoe UI" w:cs="Segoe UI"/>
+          <w:color w:val="000000"/>
+          <w:sz w:val="20"/>
+          <w:szCs w:val="20"/>
+        </w:rPr>
+        <w:t>': No such file or directory (</w:t>
+      </w:r>
+      <w:r>
+        <w:rPr>
+          <w:rFonts w:ascii="Segoe UI" w:hAnsi="Segoe UI" w:cs="Segoe UI"/>
+          <w:color w:val="000000"/>
+          <w:sz w:val="20"/>
+          <w:szCs w:val="20"/>
+        </w:rPr>
+        <w:br/>
+        <w:t>s2d_messages.cpp) [C:\github\stingray-public-platforms\plugins\scaleformstudio_plugin\scaleformstudio_plugin\sca</w:t>
+      </w:r>
+      <w:r>
+        <w:rPr>
+          <w:rFonts w:ascii="Segoe UI" w:hAnsi="Segoe UI" w:cs="Segoe UI"/>
+          <w:color w:val="000000"/>
+          <w:sz w:val="20"/>
+          <w:szCs w:val="20"/>
+        </w:rPr>
+        <w:br/>
+        <w:t>leformstudio_plugin_windows_vs2012.vcxproj]</w:t>
+      </w:r>
+      <w:r>
+        <w:rPr>
+          <w:rFonts w:ascii="Segoe UI" w:hAnsi="Segoe UI" w:cs="Segoe UI"/>
+          <w:color w:val="000000"/>
+          <w:sz w:val="20"/>
+          <w:szCs w:val="20"/>
+        </w:rPr>
+        <w:br/>
+        <w:t xml:space="preserve">  c:\github\stingray-public-platforms\plugins\scaleformstudio_plugin\scaleformstudio_plugin\s2d_system.h(10): </w:t>
+      </w:r>
+      <w:proofErr w:type="spellStart"/>
+      <w:r>
+        <w:rPr>
+          <w:rFonts w:ascii="Segoe UI" w:hAnsi="Segoe UI" w:cs="Segoe UI"/>
+          <w:color w:val="000000"/>
+          <w:sz w:val="20"/>
+          <w:szCs w:val="20"/>
+        </w:rPr>
+        <w:t>fa</w:t>
+      </w:r>
+      <w:proofErr w:type="spellEnd"/>
+      <w:r>
+        <w:rPr>
+          <w:rFonts w:ascii="Segoe UI" w:hAnsi="Segoe UI" w:cs="Segoe UI"/>
+          <w:color w:val="000000"/>
+          <w:sz w:val="20"/>
+          <w:szCs w:val="20"/>
+        </w:rPr>
+        <w:br/>
+      </w:r>
+      <w:proofErr w:type="spellStart"/>
+      <w:r>
+        <w:rPr>
+          <w:rFonts w:ascii="Segoe UI" w:hAnsi="Segoe UI" w:cs="Segoe UI"/>
+          <w:color w:val="000000"/>
+          <w:sz w:val="20"/>
+          <w:szCs w:val="20"/>
+        </w:rPr>
+        <w:t>tal</w:t>
+      </w:r>
+      <w:proofErr w:type="spellEnd"/>
+      <w:r>
+        <w:rPr>
+          <w:rFonts w:ascii="Segoe UI" w:hAnsi="Segoe UI" w:cs="Segoe UI"/>
+          <w:color w:val="000000"/>
+          <w:sz w:val="20"/>
+          <w:szCs w:val="20"/>
+        </w:rPr>
+        <w:t xml:space="preserve"> error C1083: Cannot open include file: '</w:t>
+      </w:r>
+      <w:proofErr w:type="spellStart"/>
+      <w:r>
+        <w:rPr>
+          <w:rFonts w:ascii="Segoe UI" w:hAnsi="Segoe UI" w:cs="Segoe UI"/>
+          <w:color w:val="000000"/>
+          <w:sz w:val="20"/>
+          <w:szCs w:val="20"/>
+        </w:rPr>
+        <w:t>plugin_foundation</w:t>
+      </w:r>
+      <w:proofErr w:type="spellEnd"/>
+      <w:r>
+        <w:rPr>
+          <w:rFonts w:ascii="Segoe UI" w:hAnsi="Segoe UI" w:cs="Segoe UI"/>
+          <w:color w:val="000000"/>
+          <w:sz w:val="20"/>
+          <w:szCs w:val="20"/>
+        </w:rPr>
+        <w:t>/</w:t>
+      </w:r>
+      <w:proofErr w:type="spellStart"/>
+      <w:r>
+        <w:rPr>
+          <w:rFonts w:ascii="Segoe UI" w:hAnsi="Segoe UI" w:cs="Segoe UI"/>
+          <w:color w:val="000000"/>
+          <w:sz w:val="20"/>
+          <w:szCs w:val="20"/>
+        </w:rPr>
+        <w:t>exception_handling.h</w:t>
+      </w:r>
+      <w:proofErr w:type="spellEnd"/>
+      <w:r>
+        <w:rPr>
+          <w:rFonts w:ascii="Segoe UI" w:hAnsi="Segoe UI" w:cs="Segoe UI"/>
+          <w:color w:val="000000"/>
+          <w:sz w:val="20"/>
+          <w:szCs w:val="20"/>
+        </w:rPr>
+        <w:t>': No such file or directory (</w:t>
+      </w:r>
+      <w:r>
+        <w:rPr>
+          <w:rFonts w:ascii="Segoe UI" w:hAnsi="Segoe UI" w:cs="Segoe UI"/>
+          <w:color w:val="000000"/>
+          <w:sz w:val="20"/>
+          <w:szCs w:val="20"/>
+        </w:rPr>
+        <w:br/>
+        <w:t>s2d_system.cpp) [C:\github\stingray-public-</w:t>
+      </w:r>
+      <w:r>
+        <w:rPr>
+          <w:rFonts w:ascii="Segoe UI" w:hAnsi="Segoe UI" w:cs="Segoe UI"/>
+          <w:color w:val="000000"/>
+          <w:sz w:val="20"/>
+          <w:szCs w:val="20"/>
+        </w:rPr>
+        <w:lastRenderedPageBreak/>
+        <w:t>platforms\plugins\scaleformstudio_plugin\scaleformstudio_plugin\scale</w:t>
+      </w:r>
+      <w:r>
+        <w:rPr>
+          <w:rFonts w:ascii="Segoe UI" w:hAnsi="Segoe UI" w:cs="Segoe UI"/>
+          <w:color w:val="000000"/>
+          <w:sz w:val="20"/>
+          <w:szCs w:val="20"/>
+        </w:rPr>
+        <w:br/>
+        <w:t>formstudio_plugin_windows_vs2012.vcxproj]</w:t>
+      </w:r>
       <w:bookmarkStart w:id="0" w:name="_GoBack"/>
       <w:bookmarkEnd w:id="0"/>
     </w:p>
-    <w:p>
-      <w:pPr>
-        <w:pStyle w:val="PlainText"/>
-      </w:pPr>
-    </w:p>
-    <w:p/>
     <w:sectPr>
       <w:pgSz w:w="12240" w:h="15840"/>
       <w:pgMar w:top="1440" w:right="1440" w:bottom="1440" w:left="1440" w:header="720" w:footer="720" w:gutter="0"/>

</xml_diff>

<commit_message>
Commiting changes that were missed in the last commit
</commit_message>
<xml_diff>
--- a/Doc/Quadcopter.docx
+++ b/Doc/Quadcopter.docx
@@ -14,7 +14,7 @@
       <w:r>
         <w:rPr>
           <w:noProof/>
-          <w:lang w:eastAsia="zh-CN"/>
+          <w:lang w:eastAsia="en-US"/>
         </w:rPr>
         <w:drawing>
           <wp:inline distT="0" distB="0" distL="0" distR="0">
@@ -34,7 +34,7 @@
                     </pic:cNvPicPr>
                   </pic:nvPicPr>
                   <pic:blipFill>
-                    <a:blip r:embed="rId5">
+                    <a:blip r:embed="rId6">
                       <a:extLst>
                         <a:ext uri="{28A0092B-C50C-407E-A947-70E740481C1C}">
                           <a14:useLocalDpi xmlns:a14="http://schemas.microsoft.com/office/drawing/2010/main" val="0"/>
@@ -83,13 +83,8 @@
       </w:r>
     </w:p>
     <w:p>
-      <w:proofErr w:type="spellStart"/>
-      <w:r>
-        <w:t>Arduino</w:t>
-      </w:r>
-      <w:proofErr w:type="spellEnd"/>
-      <w:r>
-        <w:t xml:space="preserve"> Uno</w:t>
+      <w:r>
+        <w:t>Arduino Uno</w:t>
       </w:r>
     </w:p>
     <w:p>
@@ -98,26 +93,13 @@
       </w:r>
     </w:p>
     <w:p>
-      <w:proofErr w:type="spellStart"/>
-      <w:r>
-        <w:t>Turnigy</w:t>
-      </w:r>
-      <w:proofErr w:type="spellEnd"/>
-      <w:r>
-        <w:t xml:space="preserve"> 2200mAh 3S: 21.45</w:t>
-      </w:r>
-    </w:p>
-    <w:p>
-      <w:r>
-        <w:t xml:space="preserve">Frame: Hobby </w:t>
-      </w:r>
-      <w:proofErr w:type="spellStart"/>
-      <w:r>
-        <w:t>Kinf</w:t>
-      </w:r>
-      <w:proofErr w:type="spellEnd"/>
-      <w:r>
-        <w:t xml:space="preserve"> F330</w:t>
+      <w:r>
+        <w:t>Turnigy 2200mAh 3S: 21.45</w:t>
+      </w:r>
+    </w:p>
+    <w:p>
+      <w:r>
+        <w:t>Frame: Hobby Kinf F330</w:t>
       </w:r>
     </w:p>
     <w:p/>
@@ -134,15 +116,7 @@
         </w:rPr>
       </w:pPr>
       <w:r>
-        <w:t>Copy: .</w:t>
-      </w:r>
-      <w:proofErr w:type="spellStart"/>
-      <w:r>
-        <w:t>cproject</w:t>
-      </w:r>
-      <w:proofErr w:type="spellEnd"/>
-      <w:r>
-        <w:t>, .project</w:t>
+        <w:t>Copy: .cproject, .project</w:t>
       </w:r>
       <w:r>
         <w:t xml:space="preserve"> .settings</w:t>
@@ -173,30 +147,14 @@
     <w:p>
       <w:r>
         <w:lastRenderedPageBreak/>
-        <w:t xml:space="preserve">57600 </w:t>
-      </w:r>
-      <w:proofErr w:type="spellStart"/>
-      <w:r>
-        <w:t>baudrate</w:t>
-      </w:r>
-      <w:proofErr w:type="spellEnd"/>
-      <w:r>
-        <w:t xml:space="preserve"> may be not enough with </w:t>
-      </w:r>
-      <w:proofErr w:type="spellStart"/>
-      <w:r>
-        <w:t>xbee</w:t>
-      </w:r>
-      <w:proofErr w:type="spellEnd"/>
-      <w:r>
-        <w:t xml:space="preserve"> communication</w:t>
+        <w:t>57600 baudrate may be not enough with xbee communication</w:t>
       </w:r>
     </w:p>
     <w:p>
       <w:r>
         <w:rPr>
           <w:noProof/>
-          <w:lang w:eastAsia="zh-CN"/>
+          <w:lang w:eastAsia="en-US"/>
         </w:rPr>
         <w:drawing>
           <wp:inline distT="0" distB="0" distL="0" distR="0" wp14:anchorId="7E727CD9" wp14:editId="06AA75BC">
@@ -214,7 +172,7 @@
                     <pic:cNvPicPr/>
                   </pic:nvPicPr>
                   <pic:blipFill>
-                    <a:blip r:embed="rId6"/>
+                    <a:blip r:embed="rId7"/>
                     <a:stretch>
                       <a:fillRect/>
                     </a:stretch>
@@ -238,81 +196,23 @@
     <w:p/>
     <w:p>
       <w:r>
-        <w:t xml:space="preserve">Software serial doesn’t work with 115200 </w:t>
-      </w:r>
-      <w:proofErr w:type="spellStart"/>
-      <w:r>
-        <w:t>baudrate</w:t>
-      </w:r>
-      <w:proofErr w:type="spellEnd"/>
-    </w:p>
-    <w:p>
-      <w:r>
-        <w:t xml:space="preserve">Hold reset button on the </w:t>
-      </w:r>
-      <w:proofErr w:type="spellStart"/>
-      <w:r>
-        <w:t>xbee</w:t>
-      </w:r>
-      <w:proofErr w:type="spellEnd"/>
-      <w:r>
-        <w:t xml:space="preserve"> to upload code while using hardware serial</w:t>
-      </w:r>
-    </w:p>
-    <w:p>
-      <w:proofErr w:type="gramStart"/>
-      <w:r>
-        <w:t xml:space="preserve">Connecting </w:t>
-      </w:r>
-      <w:proofErr w:type="spellStart"/>
-      <w:r>
-        <w:t>arduino</w:t>
-      </w:r>
-      <w:proofErr w:type="spellEnd"/>
-      <w:r>
-        <w:t xml:space="preserve"> power jack to </w:t>
-      </w:r>
-      <w:proofErr w:type="spellStart"/>
-      <w:r>
-        <w:t>turnigy</w:t>
-      </w:r>
-      <w:proofErr w:type="spellEnd"/>
-      <w:r>
-        <w:t>.</w:t>
-      </w:r>
-      <w:proofErr w:type="gramEnd"/>
-      <w:r>
-        <w:t xml:space="preserve"> Draws about 120 mA</w:t>
+        <w:t>Software serial doesn’t work with 115200 baudrate</w:t>
+      </w:r>
+    </w:p>
+    <w:p>
+      <w:r>
+        <w:t>Hold reset button on the xbee to upload code while using hardware serial</w:t>
+      </w:r>
+    </w:p>
+    <w:p>
+      <w:r>
+        <w:t>Connecting arduino power jack to turnigy. Draws about 120 mA</w:t>
       </w:r>
     </w:p>
     <w:p/>
     <w:p>
       <w:r>
-        <w:t xml:space="preserve">On </w:t>
-      </w:r>
-      <w:proofErr w:type="spellStart"/>
-      <w:r>
-        <w:t>Arduino</w:t>
-      </w:r>
-      <w:proofErr w:type="spellEnd"/>
-      <w:r>
-        <w:t xml:space="preserve"> Mega, driving both the </w:t>
-      </w:r>
-      <w:proofErr w:type="spellStart"/>
-      <w:r>
-        <w:t>Xbee</w:t>
-      </w:r>
-      <w:proofErr w:type="spellEnd"/>
-      <w:r>
-        <w:t xml:space="preserve"> and the MPU6050 from the same 3.3 supply line leads to corrupt data from the MPU. This could be because of high current drawn by the </w:t>
-      </w:r>
-      <w:proofErr w:type="spellStart"/>
-      <w:r>
-        <w:t>Xbee</w:t>
-      </w:r>
-      <w:proofErr w:type="spellEnd"/>
-      <w:r>
-        <w:t xml:space="preserve"> radio. Solution: Use separate 5v-&gt;3.3v line for the MPU6050</w:t>
+        <w:t>On Arduino Mega, driving both the Xbee and the MPU6050 from the same 3.3 supply line leads to corrupt data from the MPU. This could be because of high current drawn by the Xbee radio. Solution: Use separate 5v-&gt;3.3v line for the MPU6050</w:t>
       </w:r>
     </w:p>
     <w:p>
@@ -331,36 +231,7 @@
       </w:pPr>
       <w:r>
         <w:lastRenderedPageBreak/>
-        <w:t xml:space="preserve">Move to </w:t>
-      </w:r>
-      <w:proofErr w:type="spellStart"/>
-      <w:r>
-        <w:t>arduino</w:t>
-      </w:r>
-      <w:proofErr w:type="spellEnd"/>
-      <w:r>
-        <w:t xml:space="preserve"> mega </w:t>
-      </w:r>
-      <w:proofErr w:type="gramStart"/>
-      <w:r>
-        <w:t xml:space="preserve">as  </w:t>
-      </w:r>
-      <w:proofErr w:type="spellStart"/>
-      <w:r>
-        <w:t>Iwas</w:t>
-      </w:r>
-      <w:proofErr w:type="spellEnd"/>
-      <w:proofErr w:type="gramEnd"/>
-      <w:r>
-        <w:t xml:space="preserve"> close to running out of program space on the </w:t>
-      </w:r>
-      <w:proofErr w:type="spellStart"/>
-      <w:r>
-        <w:t>Arduino</w:t>
-      </w:r>
-      <w:proofErr w:type="spellEnd"/>
-      <w:r>
-        <w:t xml:space="preserve"> Uno</w:t>
+        <w:t>Move to arduino mega as  Iwas close to running out of program space on the Arduino Uno</w:t>
       </w:r>
     </w:p>
     <w:p>
@@ -368,47 +239,7 @@
         <w:pStyle w:val="PlainText"/>
       </w:pPr>
       <w:r>
-        <w:t xml:space="preserve">Fixed deployment issues, replaced old </w:t>
-      </w:r>
-      <w:proofErr w:type="spellStart"/>
-      <w:r>
-        <w:t>avrdude.conf</w:t>
-      </w:r>
-      <w:proofErr w:type="spellEnd"/>
-      <w:r>
-        <w:t xml:space="preserve"> in </w:t>
-      </w:r>
-      <w:proofErr w:type="spellStart"/>
-      <w:r>
-        <w:t>winavr</w:t>
-      </w:r>
-      <w:proofErr w:type="spellEnd"/>
-      <w:r>
-        <w:t xml:space="preserve"> folder, fixed include paths for mega and recompiled libs </w:t>
-      </w:r>
-      <w:proofErr w:type="gramStart"/>
-      <w:r>
-        <w:t>Fixed</w:t>
-      </w:r>
-      <w:proofErr w:type="gramEnd"/>
-      <w:r>
-        <w:t xml:space="preserve"> timing issue with receiving commands. Must wait for all command characters to be received otherwise flush the serial port Added derivative to the </w:t>
-      </w:r>
-      <w:proofErr w:type="spellStart"/>
-      <w:r>
-        <w:t>pid</w:t>
-      </w:r>
-      <w:proofErr w:type="spellEnd"/>
-      <w:r>
-        <w:t xml:space="preserve"> controller, fixed a bug in the proportional part Added ability to change set point and smoothly transition to the new set point Reorganized the user interface by adding per axis </w:t>
-      </w:r>
-      <w:proofErr w:type="spellStart"/>
-      <w:r>
-        <w:t>pid</w:t>
-      </w:r>
-      <w:proofErr w:type="spellEnd"/>
-      <w:r>
-        <w:t xml:space="preserve"> controllers Experimented with using serial port1/2</w:t>
+        <w:t>Fixed deployment issues, replaced old avrdude.conf in winavr folder, fixed include paths for mega and recompiled libs Fixed timing issue with receiving commands. Must wait for all command characters to be received otherwise flush the serial port Added derivative to the pid controller, fixed a bug in the proportional part Added ability to change set point and smoothly transition to the new set point Reorganized the user interface by adding per axis pid controllers Experimented with using serial port1/2</w:t>
       </w:r>
     </w:p>
     <w:p>
@@ -434,36 +265,15 @@
         <w:pStyle w:val="PlainText"/>
       </w:pPr>
       <w:r>
-        <w:t xml:space="preserve">Added </w:t>
-      </w:r>
-      <w:proofErr w:type="spellStart"/>
-      <w:r>
-        <w:t>ArrowPad</w:t>
-      </w:r>
-      <w:proofErr w:type="spellEnd"/>
-      <w:r>
-        <w:t xml:space="preserve"> for changing </w:t>
-      </w:r>
-      <w:proofErr w:type="spellStart"/>
-      <w:r>
-        <w:t>setpoint</w:t>
-      </w:r>
-      <w:proofErr w:type="spellEnd"/>
+        <w:t>Added ArrowPad for changing setpoint</w:t>
+      </w:r>
     </w:p>
     <w:p>
       <w:pPr>
         <w:pStyle w:val="PlainText"/>
       </w:pPr>
       <w:r>
-        <w:t xml:space="preserve">Pitch/Roll </w:t>
-      </w:r>
-      <w:proofErr w:type="spellStart"/>
-      <w:r>
-        <w:t>setpoints</w:t>
-      </w:r>
-      <w:proofErr w:type="spellEnd"/>
-      <w:r>
-        <w:t xml:space="preserve"> can be configured independently</w:t>
+        <w:t>Pitch/Roll setpoints can be configured independently</w:t>
       </w:r>
     </w:p>
     <w:p>
@@ -471,23 +281,7 @@
         <w:pStyle w:val="PlainText"/>
       </w:pPr>
       <w:r>
-        <w:t xml:space="preserve">Changed commands mechanism to resend a command until a repeat count is reached if an acknowledgement is not received. This ensures that the state of the </w:t>
-      </w:r>
-      <w:proofErr w:type="spellStart"/>
-      <w:r>
-        <w:t>quadcopter</w:t>
-      </w:r>
-      <w:proofErr w:type="spellEnd"/>
-      <w:r>
-        <w:t xml:space="preserve"> (PID parameters, speed, </w:t>
-      </w:r>
-      <w:proofErr w:type="spellStart"/>
-      <w:r>
-        <w:t>setpoints</w:t>
-      </w:r>
-      <w:proofErr w:type="spellEnd"/>
-      <w:r>
-        <w:t xml:space="preserve"> are set up properly) is consistent on startup </w:t>
+        <w:t xml:space="preserve">Changed commands mechanism to resend a command until a repeat count is reached if an acknowledgement is not received. This ensures that the state of the quadcopter (PID parameters, speed, setpoints are set up properly) is consistent on startup </w:t>
       </w:r>
     </w:p>
     <w:p>
@@ -513,23 +307,7 @@
         <w:pStyle w:val="PlainText"/>
       </w:pPr>
       <w:r>
-        <w:t>Talk about write/</w:t>
-      </w:r>
-      <w:proofErr w:type="spellStart"/>
-      <w:r>
-        <w:t>writemicroseconds</w:t>
-      </w:r>
-      <w:proofErr w:type="spellEnd"/>
-      <w:r>
-        <w:t xml:space="preserve">, servo refresh frequency (default </w:t>
-      </w:r>
-      <w:proofErr w:type="gramStart"/>
-      <w:r>
-        <w:t>50hz</w:t>
-      </w:r>
-      <w:proofErr w:type="gramEnd"/>
-      <w:r>
-        <w:t>)</w:t>
+        <w:t>Talk about write/writemicroseconds, servo refresh frequency (default 50hz)</w:t>
       </w:r>
     </w:p>
     <w:p>
@@ -571,27 +349,7 @@
           <w:sz w:val="20"/>
           <w:szCs w:val="20"/>
         </w:rPr>
-        <w:t xml:space="preserve">// </w:t>
-      </w:r>
-      <w:proofErr w:type="spellStart"/>
-      <w:r>
-        <w:rPr>
-          <w:rFonts w:ascii="Consolas" w:hAnsi="Consolas" w:cs="Consolas"/>
-          <w:color w:val="3F7F5F"/>
-          <w:sz w:val="20"/>
-          <w:szCs w:val="20"/>
-        </w:rPr>
-        <w:t>minumim</w:t>
-      </w:r>
-      <w:proofErr w:type="spellEnd"/>
-      <w:r>
-        <w:rPr>
-          <w:rFonts w:ascii="Consolas" w:hAnsi="Consolas" w:cs="Consolas"/>
-          <w:color w:val="3F7F5F"/>
-          <w:sz w:val="20"/>
-          <w:szCs w:val="20"/>
-        </w:rPr>
-        <w:t xml:space="preserve"> time to refresh servos in microseconds</w:t>
+        <w:t>// minumim time to refresh servos in microseconds</w:t>
       </w:r>
     </w:p>
     <w:p>
@@ -644,380 +402,225 @@
       </w:r>
     </w:p>
     <w:p>
-      <w:proofErr w:type="spellStart"/>
-      <w:r>
-        <w:t>Quadcopter</w:t>
-      </w:r>
-      <w:proofErr w:type="spellEnd"/>
-      <w:r>
-        <w:t xml:space="preserve"> starts sending partially incorrect data after about 30 min. Could be some variable overflow</w:t>
-      </w:r>
-      <w:proofErr w:type="gramStart"/>
-      <w:r>
-        <w:t>..</w:t>
-      </w:r>
-      <w:proofErr w:type="gramEnd"/>
+      <w:r>
+        <w:t xml:space="preserve">Quadcopter starts sending partially incorrect data after about 30 min. Could be some variable overflow.. reseting doesn’t solve the issue, power to the board needs to be cut off. </w:t>
+      </w:r>
+    </w:p>
+    <w:p>
+      <w:r>
+        <w:t>3/16/2015</w:t>
+      </w:r>
+    </w:p>
+    <w:p>
+      <w:r>
+        <w:t>Partially incorrect data issue resolved by doing onboard sensor fusion</w:t>
+      </w:r>
+    </w:p>
+    <w:p>
+      <w:pPr>
+        <w:rPr>
+          <w:rFonts w:ascii="Consolas" w:hAnsi="Consolas" w:cs="Consolas"/>
+          <w:color w:val="3F7F5F"/>
+          <w:sz w:val="20"/>
+          <w:szCs w:val="20"/>
+        </w:rPr>
+      </w:pPr>
+      <w:r>
+        <w:rPr>
+          <w:rFonts w:ascii="Consolas" w:hAnsi="Consolas" w:cs="Consolas"/>
+          <w:color w:val="3F7F5F"/>
+          <w:sz w:val="20"/>
+          <w:szCs w:val="20"/>
+        </w:rPr>
+        <w:t>Note that we must use scaled angular velocities and accelerations for PID loop After the scale adjustment is applied, the resulting values are in physical units (degrees/</w:t>
+      </w:r>
+      <w:r>
+        <w:rPr>
+          <w:rFonts w:ascii="Consolas" w:hAnsi="Consolas" w:cs="Consolas"/>
+          <w:color w:val="3F7F5F"/>
+          <w:sz w:val="20"/>
+          <w:szCs w:val="20"/>
+          <w:u w:val="single"/>
+        </w:rPr>
+        <w:t>sec</w:t>
+      </w:r>
+      <w:r>
+        <w:rPr>
+          <w:rFonts w:ascii="Consolas" w:hAnsi="Consolas" w:cs="Consolas"/>
+          <w:color w:val="3F7F5F"/>
+          <w:sz w:val="20"/>
+          <w:szCs w:val="20"/>
+        </w:rPr>
+        <w:t xml:space="preserve"> etc)and independent of </w:t>
+      </w:r>
+      <w:r>
+        <w:rPr>
+          <w:rFonts w:ascii="Consolas" w:hAnsi="Consolas" w:cs="Consolas"/>
+          <w:color w:val="3F7F5F"/>
+          <w:sz w:val="20"/>
+          <w:szCs w:val="20"/>
+          <w:u w:val="single"/>
+        </w:rPr>
+        <w:t>gyro</w:t>
+      </w:r>
+      <w:r>
+        <w:rPr>
+          <w:rFonts w:ascii="Consolas" w:hAnsi="Consolas" w:cs="Consolas"/>
+          <w:color w:val="3F7F5F"/>
+          <w:sz w:val="20"/>
+          <w:szCs w:val="20"/>
+        </w:rPr>
+        <w:t xml:space="preserve"> settings such as </w:t>
+      </w:r>
+      <w:r>
+        <w:rPr>
+          <w:rFonts w:ascii="Consolas" w:hAnsi="Consolas" w:cs="Consolas"/>
+          <w:color w:val="3F7F5F"/>
+          <w:sz w:val="20"/>
+          <w:szCs w:val="20"/>
+          <w:u w:val="single"/>
+        </w:rPr>
+        <w:t>gyro</w:t>
+      </w:r>
+      <w:r>
+        <w:rPr>
+          <w:rFonts w:ascii="Consolas" w:hAnsi="Consolas" w:cs="Consolas"/>
+          <w:color w:val="3F7F5F"/>
+          <w:sz w:val="20"/>
+          <w:szCs w:val="20"/>
+        </w:rPr>
+        <w:t>/</w:t>
+      </w:r>
+      <w:r>
+        <w:rPr>
+          <w:rFonts w:ascii="Consolas" w:hAnsi="Consolas" w:cs="Consolas"/>
+          <w:color w:val="3F7F5F"/>
+          <w:sz w:val="20"/>
+          <w:szCs w:val="20"/>
+          <w:u w:val="single"/>
+        </w:rPr>
+        <w:t>accel</w:t>
+      </w:r>
+      <w:r>
+        <w:rPr>
+          <w:rFonts w:ascii="Consolas" w:hAnsi="Consolas" w:cs="Consolas"/>
+          <w:color w:val="3F7F5F"/>
+          <w:sz w:val="20"/>
+          <w:szCs w:val="20"/>
+        </w:rPr>
+        <w:t xml:space="preserve"> range etc. If </w:t>
+      </w:r>
+      <w:r>
+        <w:rPr>
+          <w:rFonts w:ascii="Consolas" w:hAnsi="Consolas" w:cs="Consolas"/>
+          <w:color w:val="3F7F5F"/>
+          <w:sz w:val="20"/>
+          <w:szCs w:val="20"/>
+          <w:u w:val="single"/>
+        </w:rPr>
+        <w:t>unscaled</w:t>
+      </w:r>
+      <w:r>
+        <w:rPr>
+          <w:rFonts w:ascii="Consolas" w:hAnsi="Consolas" w:cs="Consolas"/>
+          <w:color w:val="3F7F5F"/>
+          <w:sz w:val="20"/>
+          <w:szCs w:val="20"/>
+        </w:rPr>
+        <w:t xml:space="preserve"> values are used, the magnitude of the </w:t>
+      </w:r>
+      <w:r>
+        <w:rPr>
+          <w:rFonts w:ascii="Consolas" w:hAnsi="Consolas" w:cs="Consolas"/>
+          <w:color w:val="3F7F5F"/>
+          <w:sz w:val="20"/>
+          <w:szCs w:val="20"/>
+          <w:u w:val="single"/>
+        </w:rPr>
+        <w:t>unscaled</w:t>
+      </w:r>
+      <w:r>
+        <w:rPr>
+          <w:rFonts w:ascii="Consolas" w:hAnsi="Consolas" w:cs="Consolas"/>
+          <w:color w:val="3F7F5F"/>
+          <w:sz w:val="20"/>
+          <w:szCs w:val="20"/>
+        </w:rPr>
+        <w:t xml:space="preserve"> values will be different and PID coefficients set for a certain</w:t>
+      </w:r>
       <w:r>
         <w:t xml:space="preserve"> </w:t>
       </w:r>
-      <w:proofErr w:type="spellStart"/>
-      <w:proofErr w:type="gramStart"/>
-      <w:r>
-        <w:t>reseting</w:t>
-      </w:r>
-      <w:proofErr w:type="spellEnd"/>
-      <w:proofErr w:type="gramEnd"/>
-      <w:r>
-        <w:t xml:space="preserve"> doesn’t solve the issue, power to the board needs to be cut off. </w:t>
-      </w:r>
-    </w:p>
-    <w:p>
-      <w:r>
-        <w:t>3/16/2015</w:t>
-      </w:r>
-    </w:p>
-    <w:p>
-      <w:r>
-        <w:t>Partially incorrect data issue resolved by doing onboard sensor fusion</w:t>
-      </w:r>
-    </w:p>
-    <w:p>
-      <w:pPr>
+      <w:r>
         <w:rPr>
           <w:rFonts w:ascii="Consolas" w:hAnsi="Consolas" w:cs="Consolas"/>
           <w:color w:val="3F7F5F"/>
           <w:sz w:val="20"/>
           <w:szCs w:val="20"/>
         </w:rPr>
-      </w:pPr>
-      <w:r>
+        <w:t>scale will likely not work.</w:t>
+      </w:r>
+    </w:p>
+    <w:p>
+      <w:pPr>
         <w:rPr>
           <w:rFonts w:ascii="Consolas" w:hAnsi="Consolas" w:cs="Consolas"/>
           <w:color w:val="3F7F5F"/>
           <w:sz w:val="20"/>
           <w:szCs w:val="20"/>
         </w:rPr>
-        <w:t>Note that we must use scaled angular velocities and accelerations for PID loop After the scale adjustment is applied, the resulting values are in physical units (degrees/</w:t>
-      </w:r>
+      </w:pPr>
       <w:r>
         <w:rPr>
           <w:rFonts w:ascii="Consolas" w:hAnsi="Consolas" w:cs="Consolas"/>
           <w:color w:val="3F7F5F"/>
           <w:sz w:val="20"/>
           <w:szCs w:val="20"/>
-          <w:u w:val="single"/>
-        </w:rPr>
-        <w:t>sec</w:t>
-      </w:r>
-      <w:r>
+        </w:rPr>
+        <w:t>Calculating the offsets for the gyro is very important. Make sure to wait for a time duration &gt; sampling interval before collecting next data sample for calculating offsets</w:t>
+      </w:r>
+    </w:p>
+    <w:p>
+      <w:pPr>
         <w:rPr>
           <w:rFonts w:ascii="Consolas" w:hAnsi="Consolas" w:cs="Consolas"/>
           <w:color w:val="3F7F5F"/>
           <w:sz w:val="20"/>
           <w:szCs w:val="20"/>
         </w:rPr>
-        <w:t xml:space="preserve"> </w:t>
-      </w:r>
-      <w:proofErr w:type="spellStart"/>
-      <w:r>
-        <w:rPr>
-          <w:rFonts w:ascii="Consolas" w:hAnsi="Consolas" w:cs="Consolas"/>
-          <w:color w:val="3F7F5F"/>
-          <w:sz w:val="20"/>
-          <w:szCs w:val="20"/>
-        </w:rPr>
-        <w:t>etc</w:t>
-      </w:r>
-      <w:proofErr w:type="spellEnd"/>
-      <w:proofErr w:type="gramStart"/>
-      <w:r>
-        <w:rPr>
-          <w:rFonts w:ascii="Consolas" w:hAnsi="Consolas" w:cs="Consolas"/>
-          <w:color w:val="3F7F5F"/>
-          <w:sz w:val="20"/>
-          <w:szCs w:val="20"/>
-        </w:rPr>
-        <w:t>)and</w:t>
-      </w:r>
-      <w:proofErr w:type="gramEnd"/>
-      <w:r>
-        <w:rPr>
-          <w:rFonts w:ascii="Consolas" w:hAnsi="Consolas" w:cs="Consolas"/>
-          <w:color w:val="3F7F5F"/>
-          <w:sz w:val="20"/>
-          <w:szCs w:val="20"/>
-        </w:rPr>
-        <w:t xml:space="preserve"> independent of </w:t>
-      </w:r>
-      <w:r>
-        <w:rPr>
-          <w:rFonts w:ascii="Consolas" w:hAnsi="Consolas" w:cs="Consolas"/>
-          <w:color w:val="3F7F5F"/>
-          <w:sz w:val="20"/>
-          <w:szCs w:val="20"/>
-          <w:u w:val="single"/>
-        </w:rPr>
-        <w:t>gyro</w:t>
-      </w:r>
-      <w:r>
-        <w:rPr>
-          <w:rFonts w:ascii="Consolas" w:hAnsi="Consolas" w:cs="Consolas"/>
-          <w:color w:val="3F7F5F"/>
-          <w:sz w:val="20"/>
-          <w:szCs w:val="20"/>
-        </w:rPr>
-        <w:t xml:space="preserve"> settings such as </w:t>
-      </w:r>
-      <w:r>
-        <w:rPr>
-          <w:rFonts w:ascii="Consolas" w:hAnsi="Consolas" w:cs="Consolas"/>
-          <w:color w:val="3F7F5F"/>
-          <w:sz w:val="20"/>
-          <w:szCs w:val="20"/>
-          <w:u w:val="single"/>
-        </w:rPr>
-        <w:t>gyro</w:t>
-      </w:r>
-      <w:r>
-        <w:rPr>
-          <w:rFonts w:ascii="Consolas" w:hAnsi="Consolas" w:cs="Consolas"/>
-          <w:color w:val="3F7F5F"/>
-          <w:sz w:val="20"/>
-          <w:szCs w:val="20"/>
-        </w:rPr>
-        <w:t>/</w:t>
-      </w:r>
-      <w:proofErr w:type="spellStart"/>
-      <w:r>
-        <w:rPr>
-          <w:rFonts w:ascii="Consolas" w:hAnsi="Consolas" w:cs="Consolas"/>
-          <w:color w:val="3F7F5F"/>
-          <w:sz w:val="20"/>
-          <w:szCs w:val="20"/>
-          <w:u w:val="single"/>
-        </w:rPr>
-        <w:t>accel</w:t>
-      </w:r>
-      <w:proofErr w:type="spellEnd"/>
-      <w:r>
-        <w:rPr>
-          <w:rFonts w:ascii="Consolas" w:hAnsi="Consolas" w:cs="Consolas"/>
-          <w:color w:val="3F7F5F"/>
-          <w:sz w:val="20"/>
-          <w:szCs w:val="20"/>
-        </w:rPr>
-        <w:t xml:space="preserve"> range etc. If </w:t>
-      </w:r>
-      <w:proofErr w:type="spellStart"/>
-      <w:r>
-        <w:rPr>
-          <w:rFonts w:ascii="Consolas" w:hAnsi="Consolas" w:cs="Consolas"/>
-          <w:color w:val="3F7F5F"/>
-          <w:sz w:val="20"/>
-          <w:szCs w:val="20"/>
-          <w:u w:val="single"/>
-        </w:rPr>
-        <w:t>unscaled</w:t>
-      </w:r>
-      <w:proofErr w:type="spellEnd"/>
-      <w:r>
-        <w:rPr>
-          <w:rFonts w:ascii="Consolas" w:hAnsi="Consolas" w:cs="Consolas"/>
-          <w:color w:val="3F7F5F"/>
-          <w:sz w:val="20"/>
-          <w:szCs w:val="20"/>
-        </w:rPr>
-        <w:t xml:space="preserve"> values are used,</w:t>
-      </w:r>
-      <w:r>
-        <w:rPr>
-          <w:rFonts w:ascii="Consolas" w:hAnsi="Consolas" w:cs="Consolas"/>
-          <w:color w:val="3F7F5F"/>
-          <w:sz w:val="20"/>
-          <w:szCs w:val="20"/>
-        </w:rPr>
-        <w:t xml:space="preserve"> </w:t>
-      </w:r>
-      <w:r>
-        <w:rPr>
-          <w:rFonts w:ascii="Consolas" w:hAnsi="Consolas" w:cs="Consolas"/>
-          <w:color w:val="3F7F5F"/>
-          <w:sz w:val="20"/>
-          <w:szCs w:val="20"/>
-        </w:rPr>
-        <w:t xml:space="preserve">the magnitude of the </w:t>
-      </w:r>
-      <w:proofErr w:type="spellStart"/>
-      <w:r>
-        <w:rPr>
-          <w:rFonts w:ascii="Consolas" w:hAnsi="Consolas" w:cs="Consolas"/>
-          <w:color w:val="3F7F5F"/>
-          <w:sz w:val="20"/>
-          <w:szCs w:val="20"/>
-          <w:u w:val="single"/>
-        </w:rPr>
-        <w:t>unscaled</w:t>
-      </w:r>
-      <w:proofErr w:type="spellEnd"/>
-      <w:r>
-        <w:rPr>
-          <w:rFonts w:ascii="Consolas" w:hAnsi="Consolas" w:cs="Consolas"/>
-          <w:color w:val="3F7F5F"/>
-          <w:sz w:val="20"/>
-          <w:szCs w:val="20"/>
-        </w:rPr>
-        <w:t xml:space="preserve"> values will be different and PID coefficients set for a certain</w:t>
-      </w:r>
-      <w:r>
-        <w:t xml:space="preserve"> </w:t>
-      </w:r>
-      <w:r>
-        <w:rPr>
-          <w:rFonts w:ascii="Consolas" w:hAnsi="Consolas" w:cs="Consolas"/>
-          <w:color w:val="3F7F5F"/>
-          <w:sz w:val="20"/>
-          <w:szCs w:val="20"/>
-        </w:rPr>
-        <w:t>scale will likely not work.</w:t>
-      </w:r>
-    </w:p>
-    <w:p>
-      <w:pPr>
-        <w:rPr>
-          <w:rFonts w:ascii="Consolas" w:hAnsi="Consolas" w:cs="Consolas"/>
-          <w:color w:val="3F7F5F"/>
-          <w:sz w:val="20"/>
-          <w:szCs w:val="20"/>
-        </w:rPr>
-      </w:pPr>
-      <w:r>
-        <w:rPr>
-          <w:rFonts w:ascii="Consolas" w:hAnsi="Consolas" w:cs="Consolas"/>
-          <w:color w:val="3F7F5F"/>
-          <w:sz w:val="20"/>
-          <w:szCs w:val="20"/>
-        </w:rPr>
-        <w:t>Calculating the offsets for the gyro is very important. Make sure to wait for a time duration &gt; sampling interval before collecting next data sample for calculating offsets</w:t>
-      </w:r>
-    </w:p>
-    <w:p>
-      <w:pPr>
-        <w:rPr>
-          <w:rFonts w:ascii="Consolas" w:hAnsi="Consolas" w:cs="Consolas"/>
-          <w:color w:val="3F7F5F"/>
-          <w:sz w:val="20"/>
-          <w:szCs w:val="20"/>
-        </w:rPr>
-      </w:pPr>
-    </w:p>
-    <w:p>
-      <w:r>
-        <w:t xml:space="preserve">$ </w:t>
-      </w:r>
-      <w:proofErr w:type="spellStart"/>
-      <w:proofErr w:type="gramStart"/>
-      <w:r>
-        <w:t>git</w:t>
-      </w:r>
-      <w:proofErr w:type="spellEnd"/>
-      <w:proofErr w:type="gramEnd"/>
-      <w:r>
-        <w:t xml:space="preserve"> commit -m 'Added IMU offset calculation routine. Offset calculation is very important to ensure that gyro/</w:t>
-      </w:r>
-      <w:proofErr w:type="spellStart"/>
-      <w:r>
-        <w:t>accel</w:t>
-      </w:r>
-      <w:proofErr w:type="spellEnd"/>
-      <w:r>
-        <w:t xml:space="preserve"> v</w:t>
-      </w:r>
-    </w:p>
-    <w:p>
-      <w:proofErr w:type="spellStart"/>
-      <w:proofErr w:type="gramStart"/>
+      </w:pPr>
+    </w:p>
+    <w:p>
+      <w:r>
+        <w:t>$ git commit -m 'Added IMU offset calculation routine. Offset calculation is very important to ensure that gyro/accel v</w:t>
+      </w:r>
+    </w:p>
+    <w:p>
       <w:r>
         <w:lastRenderedPageBreak/>
-        <w:t>alues</w:t>
-      </w:r>
-      <w:proofErr w:type="spellEnd"/>
-      <w:proofErr w:type="gramEnd"/>
-      <w:r>
-        <w:t xml:space="preserve"> don't drift over time. Added a </w:t>
-      </w:r>
-      <w:proofErr w:type="spellStart"/>
-      <w:r>
-        <w:t>textfied</w:t>
-      </w:r>
-      <w:proofErr w:type="spellEnd"/>
-      <w:r>
-        <w:t xml:space="preserve"> in the controller app to show any exceptions received and emit a beep </w:t>
-      </w:r>
-      <w:proofErr w:type="spellStart"/>
-      <w:r>
-        <w:t>sou</w:t>
-      </w:r>
-      <w:proofErr w:type="spellEnd"/>
-    </w:p>
-    <w:p>
-      <w:proofErr w:type="spellStart"/>
-      <w:proofErr w:type="gramStart"/>
-      <w:r>
-        <w:t>nd</w:t>
-      </w:r>
-      <w:proofErr w:type="spellEnd"/>
-      <w:proofErr w:type="gramEnd"/>
-      <w:r>
-        <w:t xml:space="preserve"> when an exception is received. Using scaled angular velocities/accelerations as input to the PID loop. This insures</w:t>
-      </w:r>
-    </w:p>
-    <w:p>
-      <w:proofErr w:type="gramStart"/>
-      <w:r>
-        <w:t>that</w:t>
-      </w:r>
-      <w:proofErr w:type="gramEnd"/>
-      <w:r>
-        <w:t xml:space="preserve"> </w:t>
-      </w:r>
-      <w:proofErr w:type="spellStart"/>
-      <w:r>
-        <w:t>meaurements</w:t>
-      </w:r>
-      <w:proofErr w:type="spellEnd"/>
-      <w:r>
-        <w:t xml:space="preserve"> used in the PID are in physical units, independent of IMU </w:t>
-      </w:r>
-      <w:proofErr w:type="spellStart"/>
-      <w:r>
-        <w:t>init</w:t>
-      </w:r>
-      <w:proofErr w:type="spellEnd"/>
-      <w:r>
-        <w:t xml:space="preserve"> </w:t>
-      </w:r>
-      <w:proofErr w:type="spellStart"/>
-      <w:r>
-        <w:t>pa</w:t>
-      </w:r>
-      <w:r>
-        <w:t>rams</w:t>
-      </w:r>
-      <w:proofErr w:type="spellEnd"/>
-      <w:r>
-        <w:t xml:space="preserve"> such as gyro/</w:t>
-      </w:r>
-      <w:proofErr w:type="spellStart"/>
-      <w:r>
-        <w:t>accel</w:t>
-      </w:r>
-      <w:proofErr w:type="spellEnd"/>
-      <w:r>
-        <w:t xml:space="preserve"> range.'</w:t>
+        <w:t>alues don't drift over time. Added a textfied in the controller app to show any exceptions received and emit a beep sou</w:t>
+      </w:r>
+    </w:p>
+    <w:p>
+      <w:r>
+        <w:t>nd when an exception is received. Using scaled angular velocities/accelerations as input to the PID loop. This insures</w:t>
+      </w:r>
+    </w:p>
+    <w:p>
+      <w:r>
+        <w:t>that meaurements used in the PID are in physical units, independent of IMU init params such as gyro/accel range.'</w:t>
       </w:r>
     </w:p>
     <w:p/>
     <w:p>
+      <w:pPr>
+        <w:rPr>
+          <w:rFonts w:ascii="Segoe UI" w:hAnsi="Segoe UI" w:cs="Segoe UI"/>
+          <w:color w:val="000000"/>
+          <w:sz w:val="20"/>
+          <w:szCs w:val="20"/>
+        </w:rPr>
+      </w:pPr>
       <w:r>
         <w:rPr>
           <w:rFonts w:ascii="Segoe UI" w:hAnsi="Segoe UI" w:cs="Segoe UI"/>
@@ -1055,27 +658,7 @@
           <w:szCs w:val="20"/>
         </w:rPr>
         <w:br/>
-        <w:t>(</w:t>
-      </w:r>
-      <w:proofErr w:type="spellStart"/>
-      <w:r>
-        <w:rPr>
-          <w:rFonts w:ascii="Segoe UI" w:hAnsi="Segoe UI" w:cs="Segoe UI"/>
-          <w:color w:val="000000"/>
-          <w:sz w:val="20"/>
-          <w:szCs w:val="20"/>
-        </w:rPr>
-        <w:t>ClCompile</w:t>
-      </w:r>
-      <w:proofErr w:type="spellEnd"/>
-      <w:r>
-        <w:rPr>
-          <w:rFonts w:ascii="Segoe UI" w:hAnsi="Segoe UI" w:cs="Segoe UI"/>
-          <w:color w:val="000000"/>
-          <w:sz w:val="20"/>
-          <w:szCs w:val="20"/>
-        </w:rPr>
-        <w:t xml:space="preserve"> target) -&gt;</w:t>
+        <w:t>(ClCompile target) -&gt;</w:t>
       </w:r>
       <w:r>
         <w:rPr>
@@ -1175,87 +758,17 @@
           <w:szCs w:val="20"/>
         </w:rPr>
         <w:br/>
-        <w:t xml:space="preserve">  c:\github\stingray-public-platforms\plugins\scaleformstudio_plugin\scaleformstudio_plugin\s2d_system.h(10): </w:t>
-      </w:r>
-      <w:proofErr w:type="spellStart"/>
-      <w:r>
-        <w:rPr>
-          <w:rFonts w:ascii="Segoe UI" w:hAnsi="Segoe UI" w:cs="Segoe UI"/>
-          <w:color w:val="000000"/>
-          <w:sz w:val="20"/>
-          <w:szCs w:val="20"/>
-        </w:rPr>
-        <w:t>fa</w:t>
-      </w:r>
-      <w:proofErr w:type="spellEnd"/>
-      <w:r>
-        <w:rPr>
-          <w:rFonts w:ascii="Segoe UI" w:hAnsi="Segoe UI" w:cs="Segoe UI"/>
-          <w:color w:val="000000"/>
-          <w:sz w:val="20"/>
-          <w:szCs w:val="20"/>
-        </w:rPr>
-        <w:br/>
-      </w:r>
-      <w:proofErr w:type="spellStart"/>
-      <w:r>
-        <w:rPr>
-          <w:rFonts w:ascii="Segoe UI" w:hAnsi="Segoe UI" w:cs="Segoe UI"/>
-          <w:color w:val="000000"/>
-          <w:sz w:val="20"/>
-          <w:szCs w:val="20"/>
-        </w:rPr>
-        <w:t>tal</w:t>
-      </w:r>
-      <w:proofErr w:type="spellEnd"/>
-      <w:r>
-        <w:rPr>
-          <w:rFonts w:ascii="Segoe UI" w:hAnsi="Segoe UI" w:cs="Segoe UI"/>
-          <w:color w:val="000000"/>
-          <w:sz w:val="20"/>
-          <w:szCs w:val="20"/>
-        </w:rPr>
-        <w:t xml:space="preserve"> error C1083: Cannot open include file: '</w:t>
-      </w:r>
-      <w:proofErr w:type="spellStart"/>
-      <w:r>
-        <w:rPr>
-          <w:rFonts w:ascii="Segoe UI" w:hAnsi="Segoe UI" w:cs="Segoe UI"/>
-          <w:color w:val="000000"/>
-          <w:sz w:val="20"/>
-          <w:szCs w:val="20"/>
-        </w:rPr>
-        <w:t>plugin_foundation</w:t>
-      </w:r>
-      <w:proofErr w:type="spellEnd"/>
-      <w:r>
-        <w:rPr>
-          <w:rFonts w:ascii="Segoe UI" w:hAnsi="Segoe UI" w:cs="Segoe UI"/>
-          <w:color w:val="000000"/>
-          <w:sz w:val="20"/>
-          <w:szCs w:val="20"/>
-        </w:rPr>
-        <w:t>/</w:t>
-      </w:r>
-      <w:proofErr w:type="spellStart"/>
-      <w:r>
-        <w:rPr>
-          <w:rFonts w:ascii="Segoe UI" w:hAnsi="Segoe UI" w:cs="Segoe UI"/>
-          <w:color w:val="000000"/>
-          <w:sz w:val="20"/>
-          <w:szCs w:val="20"/>
-        </w:rPr>
-        <w:t>exception_handling.h</w:t>
-      </w:r>
-      <w:proofErr w:type="spellEnd"/>
-      <w:r>
-        <w:rPr>
-          <w:rFonts w:ascii="Segoe UI" w:hAnsi="Segoe UI" w:cs="Segoe UI"/>
-          <w:color w:val="000000"/>
-          <w:sz w:val="20"/>
-          <w:szCs w:val="20"/>
-        </w:rPr>
-        <w:t>': No such file or directory (</w:t>
+        <w:t>  c:\github\stingray-public-platforms\plugins\scaleformstudio_plugin\scaleformstudio_plugin\s2d_system.h(10): fa</w:t>
+      </w:r>
+      <w:r>
+        <w:rPr>
+          <w:rFonts w:ascii="Segoe UI" w:hAnsi="Segoe UI" w:cs="Segoe UI"/>
+          <w:color w:val="000000"/>
+          <w:sz w:val="20"/>
+          <w:szCs w:val="20"/>
+        </w:rPr>
+        <w:br/>
+        <w:t>tal error C1083: Cannot open include file: 'plugin_foundation/exception_handling.h': No such file or directory (</w:t>
       </w:r>
       <w:r>
         <w:rPr>
@@ -1285,87 +798,17 @@
           <w:szCs w:val="20"/>
         </w:rPr>
         <w:br/>
-        <w:t xml:space="preserve">  c:\github\stingray-public-platforms\plugins\scaleformstudio_plugin\scaleformstudio_plugin\s2d_system.h(10): </w:t>
-      </w:r>
-      <w:proofErr w:type="spellStart"/>
-      <w:r>
-        <w:rPr>
-          <w:rFonts w:ascii="Segoe UI" w:hAnsi="Segoe UI" w:cs="Segoe UI"/>
-          <w:color w:val="000000"/>
-          <w:sz w:val="20"/>
-          <w:szCs w:val="20"/>
-        </w:rPr>
-        <w:t>fa</w:t>
-      </w:r>
-      <w:proofErr w:type="spellEnd"/>
-      <w:r>
-        <w:rPr>
-          <w:rFonts w:ascii="Segoe UI" w:hAnsi="Segoe UI" w:cs="Segoe UI"/>
-          <w:color w:val="000000"/>
-          <w:sz w:val="20"/>
-          <w:szCs w:val="20"/>
-        </w:rPr>
-        <w:br/>
-      </w:r>
-      <w:proofErr w:type="spellStart"/>
-      <w:r>
-        <w:rPr>
-          <w:rFonts w:ascii="Segoe UI" w:hAnsi="Segoe UI" w:cs="Segoe UI"/>
-          <w:color w:val="000000"/>
-          <w:sz w:val="20"/>
-          <w:szCs w:val="20"/>
-        </w:rPr>
-        <w:t>tal</w:t>
-      </w:r>
-      <w:proofErr w:type="spellEnd"/>
-      <w:r>
-        <w:rPr>
-          <w:rFonts w:ascii="Segoe UI" w:hAnsi="Segoe UI" w:cs="Segoe UI"/>
-          <w:color w:val="000000"/>
-          <w:sz w:val="20"/>
-          <w:szCs w:val="20"/>
-        </w:rPr>
-        <w:t xml:space="preserve"> error C1083: Cannot open include file: '</w:t>
-      </w:r>
-      <w:proofErr w:type="spellStart"/>
-      <w:r>
-        <w:rPr>
-          <w:rFonts w:ascii="Segoe UI" w:hAnsi="Segoe UI" w:cs="Segoe UI"/>
-          <w:color w:val="000000"/>
-          <w:sz w:val="20"/>
-          <w:szCs w:val="20"/>
-        </w:rPr>
-        <w:t>plugin_foundation</w:t>
-      </w:r>
-      <w:proofErr w:type="spellEnd"/>
-      <w:r>
-        <w:rPr>
-          <w:rFonts w:ascii="Segoe UI" w:hAnsi="Segoe UI" w:cs="Segoe UI"/>
-          <w:color w:val="000000"/>
-          <w:sz w:val="20"/>
-          <w:szCs w:val="20"/>
-        </w:rPr>
-        <w:t>/</w:t>
-      </w:r>
-      <w:proofErr w:type="spellStart"/>
-      <w:r>
-        <w:rPr>
-          <w:rFonts w:ascii="Segoe UI" w:hAnsi="Segoe UI" w:cs="Segoe UI"/>
-          <w:color w:val="000000"/>
-          <w:sz w:val="20"/>
-          <w:szCs w:val="20"/>
-        </w:rPr>
-        <w:t>exception_handling.h</w:t>
-      </w:r>
-      <w:proofErr w:type="spellEnd"/>
-      <w:r>
-        <w:rPr>
-          <w:rFonts w:ascii="Segoe UI" w:hAnsi="Segoe UI" w:cs="Segoe UI"/>
-          <w:color w:val="000000"/>
-          <w:sz w:val="20"/>
-          <w:szCs w:val="20"/>
-        </w:rPr>
-        <w:t>': No such file or directory (</w:t>
+        <w:t>  c:\github\stingray-public-platforms\plugins\scaleformstudio_plugin\scaleformstudio_plugin\s2d_system.h(10): fa</w:t>
+      </w:r>
+      <w:r>
+        <w:rPr>
+          <w:rFonts w:ascii="Segoe UI" w:hAnsi="Segoe UI" w:cs="Segoe UI"/>
+          <w:color w:val="000000"/>
+          <w:sz w:val="20"/>
+          <w:szCs w:val="20"/>
+        </w:rPr>
+        <w:br/>
+        <w:t>tal error C1083: Cannot open include file: 'plugin_foundation/exception_handling.h': No such file or directory (</w:t>
       </w:r>
       <w:r>
         <w:rPr>
@@ -1397,8 +840,45 @@
         <w:br/>
         <w:t>formstudio_plugin_windows_vs2012.vcxproj]</w:t>
       </w:r>
+    </w:p>
+    <w:p>
+      <w:pPr>
+        <w:rPr>
+          <w:rFonts w:ascii="Segoe UI" w:hAnsi="Segoe UI" w:cs="Segoe UI"/>
+          <w:color w:val="000000"/>
+          <w:sz w:val="20"/>
+          <w:szCs w:val="20"/>
+        </w:rPr>
+      </w:pPr>
+    </w:p>
+    <w:p>
+      <w:pPr>
+        <w:pStyle w:val="ListParagraph"/>
+        <w:numPr>
+          <w:ilvl w:val="0"/>
+          <w:numId w:val="1"/>
+        </w:numPr>
+      </w:pPr>
+      <w:r>
+        <w:t>Don’t reset while motors are powered on, escs will get random input leading to disaster</w:t>
+      </w:r>
+    </w:p>
+    <w:p>
+      <w:pPr>
+        <w:pStyle w:val="ListParagraph"/>
+        <w:numPr>
+          <w:ilvl w:val="0"/>
+          <w:numId w:val="1"/>
+        </w:numPr>
+      </w:pPr>
+      <w:r>
+        <w:t>Xbee must only be powered by the regulated power supply on the arduino</w:t>
+      </w:r>
       <w:bookmarkStart w:id="0" w:name="_GoBack"/>
       <w:bookmarkEnd w:id="0"/>
+      <w:r>
+        <w:t xml:space="preserve">, otherwise unpredictable behavior </w:t>
+      </w:r>
     </w:p>
     <w:sectPr>
       <w:pgSz w:w="12240" w:h="15840"/>
@@ -1408,6 +888,128 @@
     </w:sectPr>
   </w:body>
 </w:document>
+</file>
+
+<file path=word/numbering.xml><?xml version="1.0" encoding="utf-8"?>
+<w:numbering xmlns:wpc="http://schemas.microsoft.com/office/word/2010/wordprocessingCanvas" xmlns:mc="http://schemas.openxmlformats.org/markup-compatibility/2006" xmlns:o="urn:schemas-microsoft-com:office:office" xmlns:r="http://schemas.openxmlformats.org/officeDocument/2006/relationships" xmlns:m="http://schemas.openxmlformats.org/officeDocument/2006/math" xmlns:v="urn:schemas-microsoft-com:vml" xmlns:wp14="http://schemas.microsoft.com/office/word/2010/wordprocessingDrawing" xmlns:wp="http://schemas.openxmlformats.org/drawingml/2006/wordprocessingDrawing" xmlns:w10="urn:schemas-microsoft-com:office:word" xmlns:w="http://schemas.openxmlformats.org/wordprocessingml/2006/main" xmlns:w14="http://schemas.microsoft.com/office/word/2010/wordml" xmlns:wpg="http://schemas.microsoft.com/office/word/2010/wordprocessingGroup" xmlns:wpi="http://schemas.microsoft.com/office/word/2010/wordprocessingInk" xmlns:wne="http://schemas.microsoft.com/office/word/2006/wordml" xmlns:wps="http://schemas.microsoft.com/office/word/2010/wordprocessingShape" mc:Ignorable="w14 wp14">
+  <w:abstractNum w:abstractNumId="0">
+    <w:nsid w:val="5BF167C3"/>
+    <w:multiLevelType w:val="hybridMultilevel"/>
+    <w:tmpl w:val="3DBE3580"/>
+    <w:lvl w:ilvl="0" w:tplc="D5D4A186">
+      <w:numFmt w:val="bullet"/>
+      <w:lvlText w:val="-"/>
+      <w:lvlJc w:val="left"/>
+      <w:pPr>
+        <w:ind w:left="720" w:hanging="360"/>
+      </w:pPr>
+      <w:rPr>
+        <w:rFonts w:ascii="Segoe UI" w:eastAsiaTheme="minorEastAsia" w:hAnsi="Segoe UI" w:cs="Segoe UI" w:hint="default"/>
+        <w:color w:val="000000"/>
+        <w:sz w:val="20"/>
+      </w:rPr>
+    </w:lvl>
+    <w:lvl w:ilvl="1" w:tplc="04090003" w:tentative="1">
+      <w:start w:val="1"/>
+      <w:numFmt w:val="bullet"/>
+      <w:lvlText w:val="o"/>
+      <w:lvlJc w:val="left"/>
+      <w:pPr>
+        <w:ind w:left="1440" w:hanging="360"/>
+      </w:pPr>
+      <w:rPr>
+        <w:rFonts w:ascii="Courier New" w:hAnsi="Courier New" w:cs="Courier New" w:hint="default"/>
+      </w:rPr>
+    </w:lvl>
+    <w:lvl w:ilvl="2" w:tplc="04090005" w:tentative="1">
+      <w:start w:val="1"/>
+      <w:numFmt w:val="bullet"/>
+      <w:lvlText w:val=""/>
+      <w:lvlJc w:val="left"/>
+      <w:pPr>
+        <w:ind w:left="2160" w:hanging="360"/>
+      </w:pPr>
+      <w:rPr>
+        <w:rFonts w:ascii="Wingdings" w:hAnsi="Wingdings" w:hint="default"/>
+      </w:rPr>
+    </w:lvl>
+    <w:lvl w:ilvl="3" w:tplc="04090001" w:tentative="1">
+      <w:start w:val="1"/>
+      <w:numFmt w:val="bullet"/>
+      <w:lvlText w:val=""/>
+      <w:lvlJc w:val="left"/>
+      <w:pPr>
+        <w:ind w:left="2880" w:hanging="360"/>
+      </w:pPr>
+      <w:rPr>
+        <w:rFonts w:ascii="Symbol" w:hAnsi="Symbol" w:hint="default"/>
+      </w:rPr>
+    </w:lvl>
+    <w:lvl w:ilvl="4" w:tplc="04090003" w:tentative="1">
+      <w:start w:val="1"/>
+      <w:numFmt w:val="bullet"/>
+      <w:lvlText w:val="o"/>
+      <w:lvlJc w:val="left"/>
+      <w:pPr>
+        <w:ind w:left="3600" w:hanging="360"/>
+      </w:pPr>
+      <w:rPr>
+        <w:rFonts w:ascii="Courier New" w:hAnsi="Courier New" w:cs="Courier New" w:hint="default"/>
+      </w:rPr>
+    </w:lvl>
+    <w:lvl w:ilvl="5" w:tplc="04090005" w:tentative="1">
+      <w:start w:val="1"/>
+      <w:numFmt w:val="bullet"/>
+      <w:lvlText w:val=""/>
+      <w:lvlJc w:val="left"/>
+      <w:pPr>
+        <w:ind w:left="4320" w:hanging="360"/>
+      </w:pPr>
+      <w:rPr>
+        <w:rFonts w:ascii="Wingdings" w:hAnsi="Wingdings" w:hint="default"/>
+      </w:rPr>
+    </w:lvl>
+    <w:lvl w:ilvl="6" w:tplc="04090001" w:tentative="1">
+      <w:start w:val="1"/>
+      <w:numFmt w:val="bullet"/>
+      <w:lvlText w:val=""/>
+      <w:lvlJc w:val="left"/>
+      <w:pPr>
+        <w:ind w:left="5040" w:hanging="360"/>
+      </w:pPr>
+      <w:rPr>
+        <w:rFonts w:ascii="Symbol" w:hAnsi="Symbol" w:hint="default"/>
+      </w:rPr>
+    </w:lvl>
+    <w:lvl w:ilvl="7" w:tplc="04090003" w:tentative="1">
+      <w:start w:val="1"/>
+      <w:numFmt w:val="bullet"/>
+      <w:lvlText w:val="o"/>
+      <w:lvlJc w:val="left"/>
+      <w:pPr>
+        <w:ind w:left="5760" w:hanging="360"/>
+      </w:pPr>
+      <w:rPr>
+        <w:rFonts w:ascii="Courier New" w:hAnsi="Courier New" w:cs="Courier New" w:hint="default"/>
+      </w:rPr>
+    </w:lvl>
+    <w:lvl w:ilvl="8" w:tplc="04090005" w:tentative="1">
+      <w:start w:val="1"/>
+      <w:numFmt w:val="bullet"/>
+      <w:lvlText w:val=""/>
+      <w:lvlJc w:val="left"/>
+      <w:pPr>
+        <w:ind w:left="6480" w:hanging="360"/>
+      </w:pPr>
+      <w:rPr>
+        <w:rFonts w:ascii="Wingdings" w:hAnsi="Wingdings" w:hint="default"/>
+      </w:rPr>
+    </w:lvl>
+  </w:abstractNum>
+  <w:num w:numId="1">
+    <w:abstractNumId w:val="0"/>
+  </w:num>
+</w:numbering>
 </file>
 
 <file path=word/styles.xml><?xml version="1.0" encoding="utf-8"?>
@@ -1675,6 +1277,17 @@
     <w:semiHidden/>
     <w:rsid w:val="00AE6CA0"/>
   </w:style>
+  <w:style w:type="paragraph" w:styleId="ListParagraph">
+    <w:name w:val="List Paragraph"/>
+    <w:basedOn w:val="Normal"/>
+    <w:uiPriority w:val="34"/>
+    <w:qFormat/>
+    <w:rsid w:val="00A9723A"/>
+    <w:pPr>
+      <w:ind w:left="720"/>
+      <w:contextualSpacing/>
+    </w:pPr>
+  </w:style>
 </w:styles>
 </file>
 
@@ -1942,6 +1555,17 @@
     <w:uiPriority w:val="99"/>
     <w:semiHidden/>
     <w:rsid w:val="00AE6CA0"/>
+  </w:style>
+  <w:style w:type="paragraph" w:styleId="ListParagraph">
+    <w:name w:val="List Paragraph"/>
+    <w:basedOn w:val="Normal"/>
+    <w:uiPriority w:val="34"/>
+    <w:qFormat/>
+    <w:rsid w:val="00A9723A"/>
+    <w:pPr>
+      <w:ind w:left="720"/>
+      <w:contextualSpacing/>
+    </w:pPr>
   </w:style>
 </w:styles>
 </file>

</xml_diff>